<commit_message>
Added Visual Studio projects
Added Visual Studio projects to each chapter, in Unsolved and Solved folders for each chapter.
</commit_message>
<xml_diff>
--- a/Chap/AppDev01/AppDev01.docx
+++ b/Chap/AppDev01/AppDev01.docx
@@ -3168,9 +3168,7 @@
         <w:lastRenderedPageBreak/>
         <w:t>Introduction</w:t>
       </w:r>
-      <w:bookmarkStart w:id="2" w:name="_GoBack"/>
       <w:bookmarkEnd w:id="1"/>
-      <w:bookmarkEnd w:id="2"/>
     </w:p>
     <w:p>
       <w:pPr>
@@ -3303,13 +3301,13 @@
         <w:pStyle w:val="Overskrift2"/>
         <w:ind w:left="0"/>
       </w:pPr>
-      <w:bookmarkStart w:id="3" w:name="_Toc510548885"/>
-      <w:bookmarkStart w:id="4" w:name="_Toc522010824"/>
+      <w:bookmarkStart w:id="2" w:name="_Toc510548885"/>
+      <w:bookmarkStart w:id="3" w:name="_Toc522010824"/>
       <w:r>
         <w:t>GUI and Object-Orientation</w:t>
       </w:r>
+      <w:bookmarkEnd w:id="2"/>
       <w:bookmarkEnd w:id="3"/>
-      <w:bookmarkEnd w:id="4"/>
     </w:p>
     <w:p>
       <w:pPr>
@@ -3471,13 +3469,13 @@
         <w:pStyle w:val="Overskrift2"/>
         <w:ind w:left="0"/>
       </w:pPr>
-      <w:bookmarkStart w:id="5" w:name="_Toc510548886"/>
-      <w:bookmarkStart w:id="6" w:name="_Toc522010825"/>
+      <w:bookmarkStart w:id="4" w:name="_Toc510548886"/>
+      <w:bookmarkStart w:id="5" w:name="_Toc522010825"/>
       <w:r>
         <w:t>Event-driven applications</w:t>
       </w:r>
+      <w:bookmarkEnd w:id="4"/>
       <w:bookmarkEnd w:id="5"/>
-      <w:bookmarkEnd w:id="6"/>
     </w:p>
     <w:p>
       <w:pPr>
@@ -3677,8 +3675,8 @@
         <w:pStyle w:val="Overskrift1"/>
         <w:ind w:left="0"/>
       </w:pPr>
-      <w:bookmarkStart w:id="7" w:name="_Toc510548887"/>
-      <w:bookmarkStart w:id="8" w:name="_Toc522010826"/>
+      <w:bookmarkStart w:id="6" w:name="_Toc510548887"/>
+      <w:bookmarkStart w:id="7" w:name="_Toc522010826"/>
       <w:r>
         <w:lastRenderedPageBreak/>
         <w:t xml:space="preserve">The duality of </w:t>
@@ -3686,8 +3684,8 @@
       <w:r>
         <w:t>GUI components</w:t>
       </w:r>
+      <w:bookmarkEnd w:id="6"/>
       <w:bookmarkEnd w:id="7"/>
-      <w:bookmarkEnd w:id="8"/>
     </w:p>
     <w:p>
       <w:pPr>
@@ -5344,13 +5342,13 @@
         <w:pStyle w:val="Overskrift1"/>
         <w:ind w:left="0"/>
       </w:pPr>
-      <w:bookmarkStart w:id="9" w:name="_Toc510548888"/>
-      <w:bookmarkStart w:id="10" w:name="_Toc522010827"/>
+      <w:bookmarkStart w:id="8" w:name="_Toc510548888"/>
+      <w:bookmarkStart w:id="9" w:name="_Toc522010827"/>
       <w:r>
         <w:t>What is XML (and XAML)</w:t>
       </w:r>
+      <w:bookmarkEnd w:id="8"/>
       <w:bookmarkEnd w:id="9"/>
-      <w:bookmarkEnd w:id="10"/>
     </w:p>
     <w:p>
       <w:pPr>
@@ -5425,8 +5423,8 @@
           <w:szCs w:val="28"/>
         </w:rPr>
       </w:pPr>
-      <w:bookmarkStart w:id="11" w:name="OLE_LINK29"/>
-      <w:bookmarkStart w:id="12" w:name="OLE_LINK30"/>
+      <w:bookmarkStart w:id="10" w:name="OLE_LINK29"/>
+      <w:bookmarkStart w:id="11" w:name="OLE_LINK30"/>
       <w:r>
         <w:rPr>
           <w:sz w:val="28"/>
@@ -5450,8 +5448,8 @@
         <w:t>“Huckleberry Finn”, Twain, 341 pages</w:t>
       </w:r>
     </w:p>
+    <w:bookmarkEnd w:id="10"/>
     <w:bookmarkEnd w:id="11"/>
-    <w:bookmarkEnd w:id="12"/>
     <w:p>
       <w:pPr>
         <w:rPr>
@@ -5505,10 +5503,10 @@
           <w:color w:val="000000"/>
         </w:rPr>
       </w:pPr>
-      <w:bookmarkStart w:id="13" w:name="OLE_LINK27"/>
-      <w:bookmarkStart w:id="14" w:name="OLE_LINK28"/>
-      <w:bookmarkStart w:id="15" w:name="OLE_LINK195"/>
-      <w:bookmarkStart w:id="16" w:name="OLE_LINK196"/>
+      <w:bookmarkStart w:id="12" w:name="OLE_LINK27"/>
+      <w:bookmarkStart w:id="13" w:name="OLE_LINK28"/>
+      <w:bookmarkStart w:id="14" w:name="OLE_LINK195"/>
+      <w:bookmarkStart w:id="15" w:name="OLE_LINK196"/>
       <w:r>
         <w:rPr>
           <w:rFonts w:ascii="Consolas" w:hAnsi="Consolas" w:cs="Consolas"/>
@@ -6149,10 +6147,10 @@
         <w:t>&gt;</w:t>
       </w:r>
     </w:p>
+    <w:bookmarkEnd w:id="12"/>
     <w:bookmarkEnd w:id="13"/>
     <w:bookmarkEnd w:id="14"/>
     <w:bookmarkEnd w:id="15"/>
-    <w:bookmarkEnd w:id="16"/>
     <w:p>
       <w:pPr>
         <w:rPr>
@@ -7995,8 +7993,8 @@
         </w:rPr>
         <w:t xml:space="preserve">  </w:t>
       </w:r>
-      <w:bookmarkStart w:id="17" w:name="OLE_LINK197"/>
-      <w:bookmarkStart w:id="18" w:name="OLE_LINK198"/>
+      <w:bookmarkStart w:id="16" w:name="OLE_LINK197"/>
+      <w:bookmarkStart w:id="17" w:name="OLE_LINK198"/>
       <w:r>
         <w:rPr>
           <w:rFonts w:ascii="Consolas" w:hAnsi="Consolas" w:cs="Consolas"/>
@@ -8166,8 +8164,8 @@
         <w:t>&gt;</w:t>
       </w:r>
     </w:p>
+    <w:bookmarkEnd w:id="16"/>
     <w:bookmarkEnd w:id="17"/>
-    <w:bookmarkEnd w:id="18"/>
     <w:p>
       <w:pPr>
         <w:rPr>
@@ -8283,13 +8281,13 @@
         <w:pStyle w:val="Overskrift1"/>
         <w:ind w:left="0"/>
       </w:pPr>
-      <w:bookmarkStart w:id="19" w:name="_Toc510548889"/>
-      <w:bookmarkStart w:id="20" w:name="_Toc522010828"/>
+      <w:bookmarkStart w:id="18" w:name="_Toc510548889"/>
+      <w:bookmarkStart w:id="19" w:name="_Toc522010828"/>
       <w:r>
         <w:t>XAML and Visual Studio – getting started</w:t>
       </w:r>
+      <w:bookmarkEnd w:id="18"/>
       <w:bookmarkEnd w:id="19"/>
-      <w:bookmarkEnd w:id="20"/>
     </w:p>
     <w:p>
       <w:pPr>
@@ -9130,8 +9128,8 @@
           <w:szCs w:val="19"/>
         </w:rPr>
       </w:pPr>
-      <w:bookmarkStart w:id="21" w:name="OLE_LINK140"/>
-      <w:bookmarkStart w:id="22" w:name="OLE_LINK141"/>
+      <w:bookmarkStart w:id="20" w:name="OLE_LINK140"/>
+      <w:bookmarkStart w:id="21" w:name="OLE_LINK141"/>
       <w:r>
         <w:rPr>
           <w:rFonts w:ascii="Consolas" w:hAnsi="Consolas" w:cs="Consolas"/>
@@ -9142,8 +9140,8 @@
         </w:rPr>
         <w:t xml:space="preserve">    </w:t>
       </w:r>
-      <w:bookmarkStart w:id="23" w:name="OLE_LINK199"/>
-      <w:bookmarkStart w:id="24" w:name="OLE_LINK200"/>
+      <w:bookmarkStart w:id="22" w:name="OLE_LINK199"/>
+      <w:bookmarkStart w:id="23" w:name="OLE_LINK200"/>
       <w:r>
         <w:rPr>
           <w:rFonts w:ascii="Consolas" w:hAnsi="Consolas" w:cs="Consolas"/>
@@ -9301,11 +9299,11 @@
         </w:rPr>
         <w:t>="1920"/&gt;</w:t>
       </w:r>
+      <w:bookmarkEnd w:id="20"/>
       <w:bookmarkEnd w:id="21"/>
-      <w:bookmarkEnd w:id="22"/>
-    </w:p>
+    </w:p>
+    <w:bookmarkEnd w:id="22"/>
     <w:bookmarkEnd w:id="23"/>
-    <w:bookmarkEnd w:id="24"/>
     <w:p>
       <w:pPr>
         <w:rPr>
@@ -9976,13 +9974,13 @@
         <w:pStyle w:val="Overskrift2"/>
         <w:ind w:left="0"/>
       </w:pPr>
-      <w:bookmarkStart w:id="25" w:name="_Toc510548890"/>
-      <w:bookmarkStart w:id="26" w:name="_Toc522010829"/>
+      <w:bookmarkStart w:id="24" w:name="_Toc510548890"/>
+      <w:bookmarkStart w:id="25" w:name="_Toc522010829"/>
       <w:r>
         <w:t>Simple controls</w:t>
       </w:r>
+      <w:bookmarkEnd w:id="24"/>
       <w:bookmarkEnd w:id="25"/>
-      <w:bookmarkEnd w:id="26"/>
     </w:p>
     <w:p>
       <w:pPr>
@@ -10035,13 +10033,13 @@
         <w:pStyle w:val="Overskrift2"/>
         <w:ind w:left="0"/>
       </w:pPr>
-      <w:bookmarkStart w:id="27" w:name="_Toc510548891"/>
-      <w:bookmarkStart w:id="28" w:name="_Toc522010830"/>
+      <w:bookmarkStart w:id="26" w:name="_Toc510548891"/>
+      <w:bookmarkStart w:id="27" w:name="_Toc522010830"/>
       <w:r>
         <w:t>Button</w:t>
       </w:r>
+      <w:bookmarkEnd w:id="26"/>
       <w:bookmarkEnd w:id="27"/>
-      <w:bookmarkEnd w:id="28"/>
     </w:p>
     <w:p>
       <w:pPr>
@@ -10102,13 +10100,13 @@
         <w:pStyle w:val="Overskrift2"/>
         <w:ind w:left="0"/>
       </w:pPr>
-      <w:bookmarkStart w:id="29" w:name="_Toc510548892"/>
-      <w:bookmarkStart w:id="30" w:name="_Toc522010831"/>
+      <w:bookmarkStart w:id="28" w:name="_Toc510548892"/>
+      <w:bookmarkStart w:id="29" w:name="_Toc522010831"/>
       <w:r>
         <w:t>TextBlock</w:t>
       </w:r>
+      <w:bookmarkEnd w:id="28"/>
       <w:bookmarkEnd w:id="29"/>
-      <w:bookmarkEnd w:id="30"/>
     </w:p>
     <w:p>
       <w:pPr>
@@ -10231,9 +10229,9 @@
           <w:b/>
         </w:rPr>
       </w:pPr>
-      <w:bookmarkStart w:id="31" w:name="OLE_LINK142"/>
-      <w:bookmarkStart w:id="32" w:name="OLE_LINK143"/>
-      <w:bookmarkStart w:id="33" w:name="OLE_LINK201"/>
+      <w:bookmarkStart w:id="30" w:name="OLE_LINK142"/>
+      <w:bookmarkStart w:id="31" w:name="OLE_LINK143"/>
+      <w:bookmarkStart w:id="32" w:name="OLE_LINK201"/>
       <w:r>
         <w:rPr>
           <w:rFonts w:ascii="Consolas" w:hAnsi="Consolas" w:cs="Consolas"/>
@@ -10267,9 +10265,9 @@
         <w:t>="Hello there" /&gt;</w:t>
       </w:r>
     </w:p>
+    <w:bookmarkEnd w:id="30"/>
     <w:bookmarkEnd w:id="31"/>
     <w:bookmarkEnd w:id="32"/>
-    <w:bookmarkEnd w:id="33"/>
     <w:p>
       <w:pPr>
         <w:rPr>
@@ -10336,13 +10334,13 @@
         <w:pStyle w:val="Overskrift2"/>
         <w:ind w:left="0"/>
       </w:pPr>
-      <w:bookmarkStart w:id="34" w:name="_Toc510548893"/>
-      <w:bookmarkStart w:id="35" w:name="_Toc522010832"/>
+      <w:bookmarkStart w:id="33" w:name="_Toc510548893"/>
+      <w:bookmarkStart w:id="34" w:name="_Toc522010832"/>
       <w:r>
         <w:t>TextBox</w:t>
       </w:r>
+      <w:bookmarkEnd w:id="33"/>
       <w:bookmarkEnd w:id="34"/>
-      <w:bookmarkEnd w:id="35"/>
     </w:p>
     <w:p>
       <w:pPr>
@@ -10450,9 +10448,9 @@
           <w:b/>
         </w:rPr>
       </w:pPr>
-      <w:bookmarkStart w:id="36" w:name="OLE_LINK144"/>
-      <w:bookmarkStart w:id="37" w:name="OLE_LINK145"/>
-      <w:bookmarkStart w:id="38" w:name="OLE_LINK202"/>
+      <w:bookmarkStart w:id="35" w:name="OLE_LINK144"/>
+      <w:bookmarkStart w:id="36" w:name="OLE_LINK145"/>
+      <w:bookmarkStart w:id="37" w:name="OLE_LINK202"/>
       <w:r>
         <w:rPr>
           <w:rFonts w:ascii="Consolas" w:hAnsi="Consolas" w:cs="Consolas"/>
@@ -10518,9 +10516,9 @@
         <w:t>="50" /&gt;</w:t>
       </w:r>
     </w:p>
+    <w:bookmarkEnd w:id="35"/>
     <w:bookmarkEnd w:id="36"/>
     <w:bookmarkEnd w:id="37"/>
-    <w:bookmarkEnd w:id="38"/>
     <w:p>
       <w:pPr>
         <w:rPr>
@@ -10640,13 +10638,13 @@
         <w:pStyle w:val="Overskrift2"/>
         <w:ind w:left="0"/>
       </w:pPr>
-      <w:bookmarkStart w:id="39" w:name="_Toc510548894"/>
-      <w:bookmarkStart w:id="40" w:name="_Toc522010833"/>
+      <w:bookmarkStart w:id="38" w:name="_Toc510548894"/>
+      <w:bookmarkStart w:id="39" w:name="_Toc522010833"/>
       <w:r>
         <w:t>Image</w:t>
       </w:r>
+      <w:bookmarkEnd w:id="38"/>
       <w:bookmarkEnd w:id="39"/>
-      <w:bookmarkEnd w:id="40"/>
     </w:p>
     <w:p>
       <w:pPr>
@@ -10731,8 +10729,8 @@
           <w:b/>
         </w:rPr>
       </w:pPr>
-      <w:bookmarkStart w:id="41" w:name="OLE_LINK31"/>
-      <w:bookmarkStart w:id="42" w:name="OLE_LINK32"/>
+      <w:bookmarkStart w:id="40" w:name="OLE_LINK31"/>
+      <w:bookmarkStart w:id="41" w:name="OLE_LINK32"/>
       <w:r>
         <w:rPr>
           <w:rFonts w:ascii="Consolas" w:hAnsi="Consolas" w:cs="Consolas"/>
@@ -10741,7 +10739,7 @@
         </w:rPr>
         <w:t>&lt;</w:t>
       </w:r>
-      <w:bookmarkStart w:id="43" w:name="OLE_LINK146"/>
+      <w:bookmarkStart w:id="42" w:name="OLE_LINK146"/>
       <w:r>
         <w:rPr>
           <w:rFonts w:ascii="Consolas" w:hAnsi="Consolas" w:cs="Consolas"/>
@@ -10767,9 +10765,9 @@
         <w:t>="http://shortly.be/content/auto_site_logo.png" /&gt;</w:t>
       </w:r>
     </w:p>
+    <w:bookmarkEnd w:id="40"/>
     <w:bookmarkEnd w:id="41"/>
     <w:bookmarkEnd w:id="42"/>
-    <w:bookmarkEnd w:id="43"/>
     <w:p>
       <w:pPr>
         <w:rPr>
@@ -10851,13 +10849,13 @@
         <w:pStyle w:val="Overskrift2"/>
         <w:ind w:left="0"/>
       </w:pPr>
-      <w:bookmarkStart w:id="44" w:name="_Toc510548895"/>
-      <w:bookmarkStart w:id="45" w:name="_Toc522010834"/>
+      <w:bookmarkStart w:id="43" w:name="_Toc510548895"/>
+      <w:bookmarkStart w:id="44" w:name="_Toc522010834"/>
       <w:r>
         <w:t>Slider</w:t>
       </w:r>
+      <w:bookmarkEnd w:id="43"/>
       <w:bookmarkEnd w:id="44"/>
-      <w:bookmarkEnd w:id="45"/>
     </w:p>
     <w:p>
       <w:pPr>
@@ -10958,10 +10956,10 @@
           <w:b/>
         </w:rPr>
       </w:pPr>
-      <w:bookmarkStart w:id="46" w:name="OLE_LINK33"/>
-      <w:bookmarkStart w:id="47" w:name="OLE_LINK34"/>
-      <w:bookmarkStart w:id="48" w:name="OLE_LINK147"/>
-      <w:bookmarkStart w:id="49" w:name="OLE_LINK203"/>
+      <w:bookmarkStart w:id="45" w:name="OLE_LINK33"/>
+      <w:bookmarkStart w:id="46" w:name="OLE_LINK34"/>
+      <w:bookmarkStart w:id="47" w:name="OLE_LINK147"/>
+      <w:bookmarkStart w:id="48" w:name="OLE_LINK203"/>
       <w:r>
         <w:rPr>
           <w:rFonts w:ascii="Consolas" w:hAnsi="Consolas" w:cs="Consolas"/>
@@ -11027,10 +11025,10 @@
         <w:t>="400"/&gt;</w:t>
       </w:r>
     </w:p>
+    <w:bookmarkEnd w:id="45"/>
     <w:bookmarkEnd w:id="46"/>
     <w:bookmarkEnd w:id="47"/>
     <w:bookmarkEnd w:id="48"/>
-    <w:bookmarkEnd w:id="49"/>
     <w:p>
       <w:pPr>
         <w:rPr>
@@ -11097,13 +11095,13 @@
         <w:pStyle w:val="Overskrift1"/>
         <w:ind w:left="0"/>
       </w:pPr>
-      <w:bookmarkStart w:id="50" w:name="_Toc510548896"/>
-      <w:bookmarkStart w:id="51" w:name="_Toc522010835"/>
+      <w:bookmarkStart w:id="49" w:name="_Toc510548896"/>
+      <w:bookmarkStart w:id="50" w:name="_Toc522010835"/>
       <w:r>
         <w:t>Layout controls</w:t>
       </w:r>
+      <w:bookmarkEnd w:id="49"/>
       <w:bookmarkEnd w:id="50"/>
-      <w:bookmarkEnd w:id="51"/>
     </w:p>
     <w:p>
       <w:pPr>
@@ -11186,13 +11184,13 @@
         <w:pStyle w:val="Overskrift2"/>
         <w:ind w:left="0"/>
       </w:pPr>
-      <w:bookmarkStart w:id="52" w:name="_Toc510548897"/>
-      <w:bookmarkStart w:id="53" w:name="_Toc522010836"/>
+      <w:bookmarkStart w:id="51" w:name="_Toc510548897"/>
+      <w:bookmarkStart w:id="52" w:name="_Toc522010836"/>
       <w:r>
         <w:t>Grid</w:t>
       </w:r>
+      <w:bookmarkEnd w:id="51"/>
       <w:bookmarkEnd w:id="52"/>
-      <w:bookmarkEnd w:id="53"/>
     </w:p>
     <w:p>
       <w:pPr>
@@ -11286,8 +11284,8 @@
           <w:color w:val="000000"/>
         </w:rPr>
       </w:pPr>
-      <w:bookmarkStart w:id="54" w:name="OLE_LINK35"/>
-      <w:bookmarkStart w:id="55" w:name="OLE_LINK36"/>
+      <w:bookmarkStart w:id="53" w:name="OLE_LINK35"/>
+      <w:bookmarkStart w:id="54" w:name="OLE_LINK36"/>
       <w:r>
         <w:rPr>
           <w:rFonts w:ascii="Consolas" w:hAnsi="Consolas" w:cs="Consolas"/>
@@ -11333,8 +11331,8 @@
           <w:color w:val="000000"/>
         </w:rPr>
       </w:pPr>
-      <w:bookmarkStart w:id="56" w:name="OLE_LINK148"/>
-      <w:bookmarkStart w:id="57" w:name="OLE_LINK149"/>
+      <w:bookmarkStart w:id="55" w:name="OLE_LINK148"/>
+      <w:bookmarkStart w:id="56" w:name="OLE_LINK149"/>
       <w:r>
         <w:rPr>
           <w:rFonts w:ascii="Consolas" w:hAnsi="Consolas" w:cs="Consolas"/>
@@ -11728,8 +11726,8 @@
         <w:t>&gt;</w:t>
       </w:r>
     </w:p>
+    <w:bookmarkEnd w:id="55"/>
     <w:bookmarkEnd w:id="56"/>
-    <w:bookmarkEnd w:id="57"/>
     <w:p>
       <w:pPr>
         <w:rPr>
@@ -11769,8 +11767,8 @@
         <w:t>&gt;</w:t>
       </w:r>
     </w:p>
+    <w:bookmarkEnd w:id="53"/>
     <w:bookmarkEnd w:id="54"/>
-    <w:bookmarkEnd w:id="55"/>
     <w:p>
       <w:pPr>
         <w:rPr>
@@ -11904,9 +11902,9 @@
           <w:color w:val="000000"/>
         </w:rPr>
       </w:pPr>
-      <w:bookmarkStart w:id="58" w:name="OLE_LINK192"/>
-      <w:bookmarkStart w:id="59" w:name="OLE_LINK193"/>
-      <w:bookmarkStart w:id="60" w:name="OLE_LINK204"/>
+      <w:bookmarkStart w:id="57" w:name="OLE_LINK192"/>
+      <w:bookmarkStart w:id="58" w:name="OLE_LINK193"/>
+      <w:bookmarkStart w:id="59" w:name="OLE_LINK204"/>
       <w:r>
         <w:rPr>
           <w:rFonts w:ascii="Consolas" w:hAnsi="Consolas" w:cs="Consolas"/>
@@ -12377,8 +12375,8 @@
           <w:color w:val="0000FF"/>
         </w:rPr>
       </w:pPr>
-      <w:bookmarkStart w:id="61" w:name="OLE_LINK150"/>
-      <w:bookmarkStart w:id="62" w:name="OLE_LINK151"/>
+      <w:bookmarkStart w:id="60" w:name="OLE_LINK150"/>
+      <w:bookmarkStart w:id="61" w:name="OLE_LINK151"/>
       <w:r>
         <w:rPr>
           <w:rFonts w:ascii="Consolas" w:hAnsi="Consolas" w:cs="Consolas"/>
@@ -12667,8 +12665,8 @@
         <w:t>="400" /&gt;</w:t>
       </w:r>
     </w:p>
+    <w:bookmarkEnd w:id="60"/>
     <w:bookmarkEnd w:id="61"/>
-    <w:bookmarkEnd w:id="62"/>
     <w:p>
       <w:pPr>
         <w:keepNext/>
@@ -12716,9 +12714,9 @@
         <w:t>&gt;</w:t>
       </w:r>
     </w:p>
+    <w:bookmarkEnd w:id="57"/>
     <w:bookmarkEnd w:id="58"/>
     <w:bookmarkEnd w:id="59"/>
-    <w:bookmarkEnd w:id="60"/>
     <w:p>
       <w:pPr>
         <w:rPr>
@@ -12772,14 +12770,14 @@
         <w:keepLines/>
         <w:ind w:left="0"/>
       </w:pPr>
-      <w:bookmarkStart w:id="63" w:name="_Toc510548898"/>
-      <w:bookmarkStart w:id="64" w:name="_Toc522010837"/>
+      <w:bookmarkStart w:id="62" w:name="_Toc510548898"/>
+      <w:bookmarkStart w:id="63" w:name="_Toc522010837"/>
       <w:r>
         <w:lastRenderedPageBreak/>
         <w:t>StackPanel</w:t>
       </w:r>
+      <w:bookmarkEnd w:id="62"/>
       <w:bookmarkEnd w:id="63"/>
-      <w:bookmarkEnd w:id="64"/>
     </w:p>
     <w:p>
       <w:pPr>
@@ -12873,9 +12871,9 @@
           <w:color w:val="000000"/>
         </w:rPr>
       </w:pPr>
-      <w:bookmarkStart w:id="65" w:name="OLE_LINK152"/>
-      <w:bookmarkStart w:id="66" w:name="OLE_LINK153"/>
-      <w:bookmarkStart w:id="67" w:name="OLE_LINK205"/>
+      <w:bookmarkStart w:id="64" w:name="OLE_LINK152"/>
+      <w:bookmarkStart w:id="65" w:name="OLE_LINK153"/>
+      <w:bookmarkStart w:id="66" w:name="OLE_LINK205"/>
       <w:r>
         <w:rPr>
           <w:rFonts w:ascii="Consolas" w:hAnsi="Consolas" w:cs="Consolas"/>
@@ -13116,9 +13114,9 @@
         <w:t xml:space="preserve">        </w:t>
       </w:r>
     </w:p>
+    <w:bookmarkEnd w:id="64"/>
     <w:bookmarkEnd w:id="65"/>
     <w:bookmarkEnd w:id="66"/>
-    <w:bookmarkEnd w:id="67"/>
     <w:p>
       <w:pPr>
         <w:rPr>
@@ -13367,13 +13365,13 @@
         <w:pStyle w:val="Overskrift1"/>
         <w:ind w:left="0"/>
       </w:pPr>
-      <w:bookmarkStart w:id="68" w:name="_Toc510548899"/>
-      <w:bookmarkStart w:id="69" w:name="_Toc522010838"/>
+      <w:bookmarkStart w:id="67" w:name="_Toc510548899"/>
+      <w:bookmarkStart w:id="68" w:name="_Toc522010838"/>
       <w:r>
         <w:t>Control properties</w:t>
       </w:r>
+      <w:bookmarkEnd w:id="67"/>
       <w:bookmarkEnd w:id="68"/>
-      <w:bookmarkEnd w:id="69"/>
     </w:p>
     <w:p>
       <w:pPr>
@@ -13451,14 +13449,14 @@
         <w:keepLines/>
         <w:ind w:left="0"/>
       </w:pPr>
-      <w:bookmarkStart w:id="70" w:name="_Toc510548900"/>
-      <w:bookmarkStart w:id="71" w:name="_Toc522010839"/>
+      <w:bookmarkStart w:id="69" w:name="_Toc510548900"/>
+      <w:bookmarkStart w:id="70" w:name="_Toc522010839"/>
       <w:r>
         <w:lastRenderedPageBreak/>
         <w:t>Default properties</w:t>
       </w:r>
+      <w:bookmarkEnd w:id="69"/>
       <w:bookmarkEnd w:id="70"/>
-      <w:bookmarkEnd w:id="71"/>
     </w:p>
     <w:p>
       <w:pPr>
@@ -13659,13 +13657,13 @@
         <w:pStyle w:val="Overskrift2"/>
         <w:ind w:left="0"/>
       </w:pPr>
-      <w:bookmarkStart w:id="72" w:name="_Toc510548901"/>
-      <w:bookmarkStart w:id="73" w:name="_Toc522010840"/>
+      <w:bookmarkStart w:id="71" w:name="_Toc510548901"/>
+      <w:bookmarkStart w:id="72" w:name="_Toc522010840"/>
       <w:r>
         <w:t>Complex properties</w:t>
       </w:r>
+      <w:bookmarkEnd w:id="71"/>
       <w:bookmarkEnd w:id="72"/>
-      <w:bookmarkEnd w:id="73"/>
     </w:p>
     <w:p>
       <w:pPr>
@@ -13726,9 +13724,9 @@
           <w:color w:val="000000"/>
         </w:rPr>
       </w:pPr>
-      <w:bookmarkStart w:id="74" w:name="OLE_LINK37"/>
-      <w:bookmarkStart w:id="75" w:name="OLE_LINK38"/>
-      <w:bookmarkStart w:id="76" w:name="OLE_LINK206"/>
+      <w:bookmarkStart w:id="73" w:name="OLE_LINK37"/>
+      <w:bookmarkStart w:id="74" w:name="OLE_LINK38"/>
+      <w:bookmarkStart w:id="75" w:name="OLE_LINK206"/>
       <w:r>
         <w:rPr>
           <w:rFonts w:ascii="Consolas" w:hAnsi="Consolas" w:cs="Consolas"/>
@@ -14010,9 +14008,9 @@
         <w:t>&gt;</w:t>
       </w:r>
     </w:p>
+    <w:bookmarkEnd w:id="73"/>
     <w:bookmarkEnd w:id="74"/>
     <w:bookmarkEnd w:id="75"/>
-    <w:bookmarkEnd w:id="76"/>
     <w:p>
       <w:pPr>
         <w:rPr>
@@ -14049,13 +14047,13 @@
         <w:pStyle w:val="Overskrift2"/>
         <w:ind w:left="0"/>
       </w:pPr>
-      <w:bookmarkStart w:id="77" w:name="_Toc510548902"/>
-      <w:bookmarkStart w:id="78" w:name="_Toc522010841"/>
+      <w:bookmarkStart w:id="76" w:name="_Toc510548902"/>
+      <w:bookmarkStart w:id="77" w:name="_Toc522010841"/>
       <w:r>
         <w:t>Attached properties</w:t>
       </w:r>
+      <w:bookmarkEnd w:id="76"/>
       <w:bookmarkEnd w:id="77"/>
-      <w:bookmarkEnd w:id="78"/>
     </w:p>
     <w:p>
       <w:pPr>
@@ -14214,8 +14212,8 @@
         </w:rPr>
         <w:t>="</w:t>
       </w:r>
-      <w:bookmarkStart w:id="79" w:name="OLE_LINK160"/>
-      <w:bookmarkStart w:id="80" w:name="OLE_LINK161"/>
+      <w:bookmarkStart w:id="78" w:name="OLE_LINK160"/>
+      <w:bookmarkStart w:id="79" w:name="OLE_LINK161"/>
       <w:r>
         <w:rPr>
           <w:rFonts w:ascii="Consolas" w:hAnsi="Consolas" w:cs="Consolas"/>
@@ -14224,8 +14222,8 @@
         </w:rPr>
         <w:t>http://shortly.be/content/auto_site_logo.png</w:t>
       </w:r>
+      <w:bookmarkEnd w:id="78"/>
       <w:bookmarkEnd w:id="79"/>
-      <w:bookmarkEnd w:id="80"/>
       <w:r>
         <w:rPr>
           <w:rFonts w:ascii="Consolas" w:hAnsi="Consolas" w:cs="Consolas"/>
@@ -14470,14 +14468,14 @@
         <w:pStyle w:val="Overskrift2"/>
         <w:ind w:left="0"/>
       </w:pPr>
-      <w:bookmarkStart w:id="81" w:name="_Toc510548903"/>
-      <w:bookmarkStart w:id="82" w:name="_Toc522010842"/>
+      <w:bookmarkStart w:id="80" w:name="_Toc510548903"/>
+      <w:bookmarkStart w:id="81" w:name="_Toc522010842"/>
       <w:r>
         <w:lastRenderedPageBreak/>
         <w:t>Layout properties</w:t>
       </w:r>
+      <w:bookmarkEnd w:id="80"/>
       <w:bookmarkEnd w:id="81"/>
-      <w:bookmarkEnd w:id="82"/>
     </w:p>
     <w:p>
       <w:pPr>
@@ -14911,13 +14909,13 @@
         <w:pStyle w:val="Overskrift2"/>
         <w:ind w:left="0"/>
       </w:pPr>
-      <w:bookmarkStart w:id="83" w:name="_Toc510548904"/>
-      <w:bookmarkStart w:id="84" w:name="_Toc522010843"/>
+      <w:bookmarkStart w:id="82" w:name="_Toc510548904"/>
+      <w:bookmarkStart w:id="83" w:name="_Toc522010843"/>
       <w:r>
         <w:t>Using styles</w:t>
       </w:r>
+      <w:bookmarkEnd w:id="82"/>
       <w:bookmarkEnd w:id="83"/>
-      <w:bookmarkEnd w:id="84"/>
     </w:p>
     <w:p>
       <w:pPr>
@@ -15093,9 +15091,9 @@
           <w:color w:val="000000"/>
         </w:rPr>
       </w:pPr>
-      <w:bookmarkStart w:id="85" w:name="OLE_LINK154"/>
-      <w:bookmarkStart w:id="86" w:name="OLE_LINK155"/>
-      <w:bookmarkStart w:id="87" w:name="OLE_LINK207"/>
+      <w:bookmarkStart w:id="84" w:name="OLE_LINK154"/>
+      <w:bookmarkStart w:id="85" w:name="OLE_LINK155"/>
+      <w:bookmarkStart w:id="86" w:name="OLE_LINK207"/>
       <w:r>
         <w:rPr>
           <w:rFonts w:ascii="Consolas" w:hAnsi="Consolas" w:cs="Consolas"/>
@@ -15463,9 +15461,9 @@
         <w:t>&gt;</w:t>
       </w:r>
     </w:p>
+    <w:bookmarkEnd w:id="84"/>
     <w:bookmarkEnd w:id="85"/>
     <w:bookmarkEnd w:id="86"/>
-    <w:bookmarkEnd w:id="87"/>
     <w:p>
       <w:pPr>
         <w:rPr>
@@ -15519,10 +15517,10 @@
           <w:b/>
         </w:rPr>
       </w:pPr>
-      <w:bookmarkStart w:id="88" w:name="OLE_LINK156"/>
-      <w:bookmarkStart w:id="89" w:name="OLE_LINK157"/>
-      <w:bookmarkStart w:id="90" w:name="OLE_LINK208"/>
-      <w:bookmarkStart w:id="91" w:name="OLE_LINK209"/>
+      <w:bookmarkStart w:id="87" w:name="OLE_LINK156"/>
+      <w:bookmarkStart w:id="88" w:name="OLE_LINK157"/>
+      <w:bookmarkStart w:id="89" w:name="OLE_LINK208"/>
+      <w:bookmarkStart w:id="90" w:name="OLE_LINK209"/>
       <w:r>
         <w:rPr>
           <w:rFonts w:ascii="Consolas" w:hAnsi="Consolas" w:cs="Consolas"/>
@@ -15609,10 +15607,10 @@
         <w:t>="(Name)"/&gt;</w:t>
       </w:r>
     </w:p>
+    <w:bookmarkEnd w:id="87"/>
     <w:bookmarkEnd w:id="88"/>
     <w:bookmarkEnd w:id="89"/>
     <w:bookmarkEnd w:id="90"/>
-    <w:bookmarkEnd w:id="91"/>
     <w:p>
       <w:pPr>
         <w:rPr>
@@ -15664,13 +15662,13 @@
         <w:pStyle w:val="Overskrift1"/>
         <w:ind w:left="0"/>
       </w:pPr>
-      <w:bookmarkStart w:id="92" w:name="_Toc510548905"/>
-      <w:bookmarkStart w:id="93" w:name="_Toc522010844"/>
+      <w:bookmarkStart w:id="91" w:name="_Toc510548905"/>
+      <w:bookmarkStart w:id="92" w:name="_Toc522010844"/>
       <w:r>
         <w:t>Data Binding</w:t>
       </w:r>
+      <w:bookmarkEnd w:id="91"/>
       <w:bookmarkEnd w:id="92"/>
-      <w:bookmarkEnd w:id="93"/>
     </w:p>
     <w:p>
       <w:pPr>
@@ -15811,14 +15809,14 @@
         <w:keepLines/>
         <w:ind w:left="0"/>
       </w:pPr>
-      <w:bookmarkStart w:id="94" w:name="_Toc510548906"/>
-      <w:bookmarkStart w:id="95" w:name="_Toc522010845"/>
+      <w:bookmarkStart w:id="93" w:name="_Toc510548906"/>
+      <w:bookmarkStart w:id="94" w:name="_Toc522010845"/>
       <w:r>
         <w:lastRenderedPageBreak/>
         <w:t>Simple binding between GUI elements</w:t>
       </w:r>
+      <w:bookmarkEnd w:id="93"/>
       <w:bookmarkEnd w:id="94"/>
-      <w:bookmarkEnd w:id="95"/>
     </w:p>
     <w:p>
       <w:pPr>
@@ -15898,10 +15896,10 @@
           <w:color w:val="FF0000"/>
         </w:rPr>
       </w:pPr>
-      <w:bookmarkStart w:id="96" w:name="OLE_LINK158"/>
-      <w:bookmarkStart w:id="97" w:name="OLE_LINK159"/>
-      <w:bookmarkStart w:id="98" w:name="OLE_LINK194"/>
-      <w:bookmarkStart w:id="99" w:name="OLE_LINK210"/>
+      <w:bookmarkStart w:id="95" w:name="OLE_LINK158"/>
+      <w:bookmarkStart w:id="96" w:name="OLE_LINK159"/>
+      <w:bookmarkStart w:id="97" w:name="OLE_LINK194"/>
+      <w:bookmarkStart w:id="98" w:name="OLE_LINK210"/>
       <w:r>
         <w:rPr>
           <w:rFonts w:ascii="Consolas" w:hAnsi="Consolas" w:cs="Consolas"/>
@@ -16114,8 +16112,8 @@
           <w:color w:val="0000FF"/>
         </w:rPr>
       </w:pPr>
-      <w:bookmarkStart w:id="100" w:name="OLE_LINK7"/>
-      <w:bookmarkStart w:id="101" w:name="OLE_LINK8"/>
+      <w:bookmarkStart w:id="99" w:name="OLE_LINK7"/>
+      <w:bookmarkStart w:id="100" w:name="OLE_LINK8"/>
       <w:r>
         <w:rPr>
           <w:rFonts w:ascii="Consolas" w:hAnsi="Consolas" w:cs="Consolas"/>
@@ -16268,12 +16266,12 @@
         <w:t>="400"/&gt;</w:t>
       </w:r>
     </w:p>
+    <w:bookmarkEnd w:id="95"/>
     <w:bookmarkEnd w:id="96"/>
     <w:bookmarkEnd w:id="97"/>
     <w:bookmarkEnd w:id="98"/>
     <w:bookmarkEnd w:id="99"/>
     <w:bookmarkEnd w:id="100"/>
-    <w:bookmarkEnd w:id="101"/>
     <w:p>
       <w:pPr>
         <w:rPr>
@@ -16570,13 +16568,13 @@
         <w:pStyle w:val="Overskrift2"/>
         <w:ind w:left="0"/>
       </w:pPr>
-      <w:bookmarkStart w:id="102" w:name="_Toc510548907"/>
-      <w:bookmarkStart w:id="103" w:name="_Toc522010846"/>
+      <w:bookmarkStart w:id="101" w:name="_Toc510548907"/>
+      <w:bookmarkStart w:id="102" w:name="_Toc522010846"/>
       <w:r>
         <w:t>Data binding between GUI elements and model objects</w:t>
       </w:r>
+      <w:bookmarkEnd w:id="101"/>
       <w:bookmarkEnd w:id="102"/>
-      <w:bookmarkEnd w:id="103"/>
     </w:p>
     <w:p>
       <w:pPr>
@@ -16925,9 +16923,9 @@
           <w:color w:val="000000"/>
         </w:rPr>
       </w:pPr>
-      <w:bookmarkStart w:id="104" w:name="OLE_LINK39"/>
-      <w:bookmarkStart w:id="105" w:name="OLE_LINK40"/>
-      <w:bookmarkStart w:id="106" w:name="OLE_LINK162"/>
+      <w:bookmarkStart w:id="103" w:name="OLE_LINK39"/>
+      <w:bookmarkStart w:id="104" w:name="OLE_LINK40"/>
+      <w:bookmarkStart w:id="105" w:name="OLE_LINK162"/>
       <w:r>
         <w:rPr>
           <w:rFonts w:ascii="Consolas" w:hAnsi="Consolas" w:cs="Consolas"/>
@@ -16990,8 +16988,8 @@
           <w:color w:val="000000"/>
         </w:rPr>
       </w:pPr>
-      <w:bookmarkStart w:id="107" w:name="OLE_LINK211"/>
-      <w:bookmarkStart w:id="108" w:name="OLE_LINK212"/>
+      <w:bookmarkStart w:id="106" w:name="OLE_LINK211"/>
+      <w:bookmarkStart w:id="107" w:name="OLE_LINK212"/>
       <w:r>
         <w:rPr>
           <w:rFonts w:ascii="Consolas" w:hAnsi="Consolas" w:cs="Consolas"/>
@@ -17118,8 +17116,8 @@
         <w:t xml:space="preserve"> Car() { }</w:t>
       </w:r>
     </w:p>
+    <w:bookmarkEnd w:id="106"/>
     <w:bookmarkEnd w:id="107"/>
-    <w:bookmarkEnd w:id="108"/>
     <w:p>
       <w:pPr>
         <w:keepNext/>
@@ -17138,9 +17136,9 @@
         <w:t>}</w:t>
       </w:r>
     </w:p>
+    <w:bookmarkEnd w:id="103"/>
     <w:bookmarkEnd w:id="104"/>
     <w:bookmarkEnd w:id="105"/>
-    <w:bookmarkEnd w:id="106"/>
     <w:p>
       <w:pPr>
         <w:rPr>
@@ -17200,8 +17198,8 @@
           <w:color w:val="000000"/>
         </w:rPr>
       </w:pPr>
-      <w:bookmarkStart w:id="109" w:name="OLE_LINK163"/>
-      <w:bookmarkStart w:id="110" w:name="OLE_LINK164"/>
+      <w:bookmarkStart w:id="108" w:name="OLE_LINK163"/>
+      <w:bookmarkStart w:id="109" w:name="OLE_LINK164"/>
       <w:r>
         <w:rPr>
           <w:rFonts w:ascii="Consolas" w:hAnsi="Consolas" w:cs="Consolas"/>
@@ -17235,8 +17233,8 @@
         <w:t>="(not set)"/&gt;</w:t>
       </w:r>
     </w:p>
+    <w:bookmarkEnd w:id="108"/>
     <w:bookmarkEnd w:id="109"/>
-    <w:bookmarkEnd w:id="110"/>
     <w:p>
       <w:pPr>
         <w:rPr>
@@ -17356,10 +17354,10 @@
           <w:color w:val="000000"/>
         </w:rPr>
       </w:pPr>
-      <w:bookmarkStart w:id="111" w:name="OLE_LINK9"/>
-      <w:bookmarkStart w:id="112" w:name="OLE_LINK10"/>
-      <w:bookmarkStart w:id="113" w:name="OLE_LINK165"/>
-      <w:bookmarkStart w:id="114" w:name="OLE_LINK213"/>
+      <w:bookmarkStart w:id="110" w:name="OLE_LINK9"/>
+      <w:bookmarkStart w:id="111" w:name="OLE_LINK10"/>
+      <w:bookmarkStart w:id="112" w:name="OLE_LINK165"/>
+      <w:bookmarkStart w:id="113" w:name="OLE_LINK213"/>
       <w:r>
         <w:rPr>
           <w:rFonts w:ascii="Consolas" w:hAnsi="Consolas" w:cs="Consolas"/>
@@ -17471,10 +17469,10 @@
         <w:t>&gt;</w:t>
       </w:r>
     </w:p>
+    <w:bookmarkEnd w:id="110"/>
     <w:bookmarkEnd w:id="111"/>
     <w:bookmarkEnd w:id="112"/>
     <w:bookmarkEnd w:id="113"/>
-    <w:bookmarkEnd w:id="114"/>
     <w:p>
       <w:pPr>
         <w:rPr>
@@ -17636,11 +17634,11 @@
           <w:b/>
         </w:rPr>
       </w:pPr>
-      <w:bookmarkStart w:id="115" w:name="OLE_LINK214"/>
-      <w:bookmarkStart w:id="116" w:name="OLE_LINK215"/>
-      <w:bookmarkStart w:id="117" w:name="OLE_LINK41"/>
-      <w:bookmarkStart w:id="118" w:name="OLE_LINK42"/>
-      <w:bookmarkStart w:id="119" w:name="OLE_LINK166"/>
+      <w:bookmarkStart w:id="114" w:name="OLE_LINK214"/>
+      <w:bookmarkStart w:id="115" w:name="OLE_LINK215"/>
+      <w:bookmarkStart w:id="116" w:name="OLE_LINK41"/>
+      <w:bookmarkStart w:id="117" w:name="OLE_LINK42"/>
+      <w:bookmarkStart w:id="118" w:name="OLE_LINK166"/>
       <w:r>
         <w:rPr>
           <w:rFonts w:ascii="Consolas" w:hAnsi="Consolas" w:cs="Consolas"/>
@@ -17699,12 +17697,12 @@
         </w:rPr>
         <w:t>}"/&gt;</w:t>
       </w:r>
+      <w:bookmarkEnd w:id="114"/>
       <w:bookmarkEnd w:id="115"/>
-      <w:bookmarkEnd w:id="116"/>
-    </w:p>
+    </w:p>
+    <w:bookmarkEnd w:id="116"/>
     <w:bookmarkEnd w:id="117"/>
     <w:bookmarkEnd w:id="118"/>
-    <w:bookmarkEnd w:id="119"/>
     <w:p>
       <w:pPr>
         <w:rPr>
@@ -18267,8 +18265,8 @@
           <w:color w:val="000000"/>
         </w:rPr>
       </w:pPr>
-      <w:bookmarkStart w:id="120" w:name="OLE_LINK216"/>
-      <w:bookmarkStart w:id="121" w:name="OLE_LINK217"/>
+      <w:bookmarkStart w:id="119" w:name="OLE_LINK216"/>
+      <w:bookmarkStart w:id="120" w:name="OLE_LINK217"/>
       <w:r>
         <w:rPr>
           <w:rFonts w:ascii="Consolas" w:hAnsi="Consolas" w:cs="Consolas"/>
@@ -18331,9 +18329,9 @@
           <w:color w:val="000000"/>
         </w:rPr>
       </w:pPr>
-      <w:bookmarkStart w:id="122" w:name="OLE_LINK45"/>
-      <w:bookmarkStart w:id="123" w:name="OLE_LINK46"/>
-      <w:bookmarkStart w:id="124" w:name="OLE_LINK167"/>
+      <w:bookmarkStart w:id="121" w:name="OLE_LINK45"/>
+      <w:bookmarkStart w:id="122" w:name="OLE_LINK46"/>
+      <w:bookmarkStart w:id="123" w:name="OLE_LINK167"/>
       <w:r>
         <w:rPr>
           <w:rFonts w:ascii="Consolas" w:hAnsi="Consolas" w:cs="Consolas"/>
@@ -18684,9 +18682,9 @@
         <w:t>}</w:t>
       </w:r>
     </w:p>
+    <w:bookmarkEnd w:id="121"/>
     <w:bookmarkEnd w:id="122"/>
     <w:bookmarkEnd w:id="123"/>
-    <w:bookmarkEnd w:id="124"/>
     <w:p>
       <w:pPr>
         <w:keepNext/>
@@ -18704,8 +18702,8 @@
         <w:t>}</w:t>
       </w:r>
     </w:p>
+    <w:bookmarkEnd w:id="119"/>
     <w:bookmarkEnd w:id="120"/>
-    <w:bookmarkEnd w:id="121"/>
     <w:p>
       <w:pPr>
         <w:rPr>
@@ -18780,10 +18778,10 @@
           <w:color w:val="0000FF"/>
         </w:rPr>
       </w:pPr>
-      <w:bookmarkStart w:id="125" w:name="OLE_LINK43"/>
-      <w:bookmarkStart w:id="126" w:name="OLE_LINK44"/>
-      <w:bookmarkStart w:id="127" w:name="OLE_LINK168"/>
-      <w:bookmarkStart w:id="128" w:name="OLE_LINK218"/>
+      <w:bookmarkStart w:id="124" w:name="OLE_LINK43"/>
+      <w:bookmarkStart w:id="125" w:name="OLE_LINK44"/>
+      <w:bookmarkStart w:id="126" w:name="OLE_LINK168"/>
+      <w:bookmarkStart w:id="127" w:name="OLE_LINK218"/>
       <w:r>
         <w:rPr>
           <w:rFonts w:ascii="Consolas" w:hAnsi="Consolas" w:cs="Consolas"/>
@@ -18951,10 +18949,10 @@
         <w:t>}"/&gt;</w:t>
       </w:r>
     </w:p>
+    <w:bookmarkEnd w:id="124"/>
     <w:bookmarkEnd w:id="125"/>
     <w:bookmarkEnd w:id="126"/>
     <w:bookmarkEnd w:id="127"/>
-    <w:bookmarkEnd w:id="128"/>
     <w:p>
       <w:pPr>
         <w:rPr>
@@ -19383,8 +19381,8 @@
         </w:rPr>
         <w:t xml:space="preserve"> Brand</w:t>
       </w:r>
-      <w:bookmarkStart w:id="129" w:name="OLE_LINK169"/>
-      <w:bookmarkStart w:id="130" w:name="OLE_LINK170"/>
+      <w:bookmarkStart w:id="128" w:name="OLE_LINK169"/>
+      <w:bookmarkStart w:id="129" w:name="OLE_LINK170"/>
       <w:r>
         <w:rPr>
           <w:rFonts w:ascii="Consolas" w:hAnsi="Consolas" w:cs="Consolas"/>
@@ -19412,8 +19410,8 @@
         </w:rPr>
         <w:t>=TwoWay</w:t>
       </w:r>
+      <w:bookmarkEnd w:id="128"/>
       <w:bookmarkEnd w:id="129"/>
-      <w:bookmarkEnd w:id="130"/>
       <w:r>
         <w:rPr>
           <w:rFonts w:ascii="Consolas" w:hAnsi="Consolas" w:cs="Consolas"/>
@@ -19790,8 +19788,8 @@
         </w:rPr>
         <w:t xml:space="preserve"> </w:t>
       </w:r>
-      <w:bookmarkStart w:id="131" w:name="OLE_LINK171"/>
-      <w:bookmarkStart w:id="132" w:name="OLE_LINK172"/>
+      <w:bookmarkStart w:id="130" w:name="OLE_LINK171"/>
+      <w:bookmarkStart w:id="131" w:name="OLE_LINK172"/>
       <w:r>
         <w:rPr>
           <w:rFonts w:ascii="Consolas" w:hAnsi="Consolas" w:cs="Consolas"/>
@@ -19813,8 +19811,8 @@
         </w:rPr>
         <w:t>INotifyPropertyChanged</w:t>
       </w:r>
+      <w:bookmarkEnd w:id="130"/>
       <w:bookmarkEnd w:id="131"/>
-      <w:bookmarkEnd w:id="132"/>
     </w:p>
     <w:p>
       <w:pPr>
@@ -20324,8 +20322,8 @@
           <w:szCs w:val="20"/>
         </w:rPr>
       </w:pPr>
-      <w:bookmarkStart w:id="133" w:name="OLE_LINK11"/>
-      <w:bookmarkStart w:id="134" w:name="OLE_LINK12"/>
+      <w:bookmarkStart w:id="132" w:name="OLE_LINK11"/>
+      <w:bookmarkStart w:id="133" w:name="OLE_LINK12"/>
       <w:r>
         <w:rPr>
           <w:rFonts w:ascii="Consolas" w:hAnsi="Consolas" w:cs="Consolas"/>
@@ -20746,8 +20744,8 @@
         <w:t>}</w:t>
       </w:r>
     </w:p>
+    <w:bookmarkEnd w:id="132"/>
     <w:bookmarkEnd w:id="133"/>
-    <w:bookmarkEnd w:id="134"/>
     <w:p>
       <w:pPr>
         <w:keepNext/>
@@ -22398,13 +22396,13 @@
         <w:pStyle w:val="Overskrift1"/>
         <w:ind w:left="0"/>
       </w:pPr>
-      <w:bookmarkStart w:id="135" w:name="_Toc510548908"/>
-      <w:bookmarkStart w:id="136" w:name="_Toc522010847"/>
+      <w:bookmarkStart w:id="134" w:name="_Toc510548908"/>
+      <w:bookmarkStart w:id="135" w:name="_Toc522010847"/>
       <w:r>
         <w:t>Collection Views and Data Binding</w:t>
       </w:r>
+      <w:bookmarkEnd w:id="134"/>
       <w:bookmarkEnd w:id="135"/>
-      <w:bookmarkEnd w:id="136"/>
     </w:p>
     <w:p>
       <w:pPr>
@@ -22511,13 +22509,13 @@
         <w:pStyle w:val="Overskrift2"/>
         <w:ind w:left="0"/>
       </w:pPr>
-      <w:bookmarkStart w:id="137" w:name="_Toc510548909"/>
-      <w:bookmarkStart w:id="138" w:name="_Toc522010848"/>
+      <w:bookmarkStart w:id="136" w:name="_Toc510548909"/>
+      <w:bookmarkStart w:id="137" w:name="_Toc522010848"/>
       <w:r>
         <w:t>The ListView control – getting started</w:t>
       </w:r>
+      <w:bookmarkEnd w:id="136"/>
       <w:bookmarkEnd w:id="137"/>
-      <w:bookmarkEnd w:id="138"/>
     </w:p>
     <w:p>
       <w:pPr>
@@ -22578,9 +22576,9 @@
           <w:color w:val="000000"/>
         </w:rPr>
       </w:pPr>
-      <w:bookmarkStart w:id="139" w:name="OLE_LINK49"/>
-      <w:bookmarkStart w:id="140" w:name="OLE_LINK50"/>
-      <w:bookmarkStart w:id="141" w:name="OLE_LINK223"/>
+      <w:bookmarkStart w:id="138" w:name="OLE_LINK49"/>
+      <w:bookmarkStart w:id="139" w:name="OLE_LINK50"/>
+      <w:bookmarkStart w:id="140" w:name="OLE_LINK223"/>
       <w:r>
         <w:rPr>
           <w:rFonts w:ascii="Consolas" w:hAnsi="Consolas" w:cs="Consolas"/>
@@ -22918,9 +22916,9 @@
         <w:t>&gt;</w:t>
       </w:r>
     </w:p>
+    <w:bookmarkEnd w:id="138"/>
     <w:bookmarkEnd w:id="139"/>
     <w:bookmarkEnd w:id="140"/>
-    <w:bookmarkEnd w:id="141"/>
     <w:p>
       <w:pPr>
         <w:rPr>
@@ -23041,8 +23039,8 @@
           <w:color w:val="000000"/>
         </w:rPr>
       </w:pPr>
-      <w:bookmarkStart w:id="142" w:name="OLE_LINK51"/>
-      <w:bookmarkStart w:id="143" w:name="OLE_LINK52"/>
+      <w:bookmarkStart w:id="141" w:name="OLE_LINK51"/>
+      <w:bookmarkStart w:id="142" w:name="OLE_LINK52"/>
       <w:r>
         <w:rPr>
           <w:rFonts w:ascii="Consolas" w:hAnsi="Consolas" w:cs="Consolas"/>
@@ -23288,107 +23286,107 @@
         <w:t>}</w:t>
       </w:r>
     </w:p>
+    <w:bookmarkEnd w:id="141"/>
     <w:bookmarkEnd w:id="142"/>
+    <w:p>
+      <w:pPr>
+        <w:rPr>
+          <w:sz w:val="28"/>
+          <w:szCs w:val="28"/>
+        </w:rPr>
+      </w:pPr>
+    </w:p>
+    <w:p>
+      <w:pPr>
+        <w:rPr>
+          <w:sz w:val="28"/>
+          <w:szCs w:val="28"/>
+        </w:rPr>
+      </w:pPr>
+      <w:r>
+        <w:rPr>
+          <w:sz w:val="28"/>
+          <w:szCs w:val="28"/>
+        </w:rPr>
+        <w:t>This list is of course also “constant”, but could in principle have been populated by reading the values from a file or database; the data binding does not care about the origin of the values. The binding itself looks like this:</w:t>
+      </w:r>
+    </w:p>
+    <w:p>
+      <w:pPr>
+        <w:rPr>
+          <w:sz w:val="28"/>
+          <w:szCs w:val="28"/>
+        </w:rPr>
+      </w:pPr>
+    </w:p>
+    <w:p>
+      <w:pPr>
+        <w:ind w:firstLine="720"/>
+        <w:rPr>
+          <w:b/>
+        </w:rPr>
+      </w:pPr>
+      <w:bookmarkStart w:id="143" w:name="OLE_LINK53"/>
+      <w:bookmarkStart w:id="144" w:name="OLE_LINK54"/>
+      <w:r>
+        <w:rPr>
+          <w:rFonts w:ascii="Consolas" w:hAnsi="Consolas" w:cs="Consolas"/>
+          <w:b/>
+          <w:color w:val="0000FF"/>
+        </w:rPr>
+        <w:t>&lt;</w:t>
+      </w:r>
+      <w:r>
+        <w:rPr>
+          <w:rFonts w:ascii="Consolas" w:hAnsi="Consolas" w:cs="Consolas"/>
+          <w:b/>
+          <w:color w:val="A31515"/>
+        </w:rPr>
+        <w:t>ListView</w:t>
+      </w:r>
+      <w:r>
+        <w:rPr>
+          <w:rFonts w:ascii="Consolas" w:hAnsi="Consolas" w:cs="Consolas"/>
+          <w:b/>
+          <w:color w:val="FF0000"/>
+        </w:rPr>
+        <w:t xml:space="preserve"> ItemsSource</w:t>
+      </w:r>
+      <w:r>
+        <w:rPr>
+          <w:rFonts w:ascii="Consolas" w:hAnsi="Consolas" w:cs="Consolas"/>
+          <w:b/>
+          <w:color w:val="0000FF"/>
+        </w:rPr>
+        <w:t>="{</w:t>
+      </w:r>
+      <w:r>
+        <w:rPr>
+          <w:rFonts w:ascii="Consolas" w:hAnsi="Consolas" w:cs="Consolas"/>
+          <w:b/>
+          <w:color w:val="A31515"/>
+        </w:rPr>
+        <w:t>Binding</w:t>
+      </w:r>
+      <w:r>
+        <w:rPr>
+          <w:rFonts w:ascii="Consolas" w:hAnsi="Consolas" w:cs="Consolas"/>
+          <w:b/>
+          <w:color w:val="FF0000"/>
+        </w:rPr>
+        <w:t xml:space="preserve"> BrandNames</w:t>
+      </w:r>
+      <w:r>
+        <w:rPr>
+          <w:rFonts w:ascii="Consolas" w:hAnsi="Consolas" w:cs="Consolas"/>
+          <w:b/>
+          <w:color w:val="0000FF"/>
+        </w:rPr>
+        <w:t>}" /&gt;</w:t>
+      </w:r>
+    </w:p>
     <w:bookmarkEnd w:id="143"/>
-    <w:p>
-      <w:pPr>
-        <w:rPr>
-          <w:sz w:val="28"/>
-          <w:szCs w:val="28"/>
-        </w:rPr>
-      </w:pPr>
-    </w:p>
-    <w:p>
-      <w:pPr>
-        <w:rPr>
-          <w:sz w:val="28"/>
-          <w:szCs w:val="28"/>
-        </w:rPr>
-      </w:pPr>
-      <w:r>
-        <w:rPr>
-          <w:sz w:val="28"/>
-          <w:szCs w:val="28"/>
-        </w:rPr>
-        <w:t>This list is of course also “constant”, but could in principle have been populated by reading the values from a file or database; the data binding does not care about the origin of the values. The binding itself looks like this:</w:t>
-      </w:r>
-    </w:p>
-    <w:p>
-      <w:pPr>
-        <w:rPr>
-          <w:sz w:val="28"/>
-          <w:szCs w:val="28"/>
-        </w:rPr>
-      </w:pPr>
-    </w:p>
-    <w:p>
-      <w:pPr>
-        <w:ind w:firstLine="720"/>
-        <w:rPr>
-          <w:b/>
-        </w:rPr>
-      </w:pPr>
-      <w:bookmarkStart w:id="144" w:name="OLE_LINK53"/>
-      <w:bookmarkStart w:id="145" w:name="OLE_LINK54"/>
-      <w:r>
-        <w:rPr>
-          <w:rFonts w:ascii="Consolas" w:hAnsi="Consolas" w:cs="Consolas"/>
-          <w:b/>
-          <w:color w:val="0000FF"/>
-        </w:rPr>
-        <w:t>&lt;</w:t>
-      </w:r>
-      <w:r>
-        <w:rPr>
-          <w:rFonts w:ascii="Consolas" w:hAnsi="Consolas" w:cs="Consolas"/>
-          <w:b/>
-          <w:color w:val="A31515"/>
-        </w:rPr>
-        <w:t>ListView</w:t>
-      </w:r>
-      <w:r>
-        <w:rPr>
-          <w:rFonts w:ascii="Consolas" w:hAnsi="Consolas" w:cs="Consolas"/>
-          <w:b/>
-          <w:color w:val="FF0000"/>
-        </w:rPr>
-        <w:t xml:space="preserve"> ItemsSource</w:t>
-      </w:r>
-      <w:r>
-        <w:rPr>
-          <w:rFonts w:ascii="Consolas" w:hAnsi="Consolas" w:cs="Consolas"/>
-          <w:b/>
-          <w:color w:val="0000FF"/>
-        </w:rPr>
-        <w:t>="{</w:t>
-      </w:r>
-      <w:r>
-        <w:rPr>
-          <w:rFonts w:ascii="Consolas" w:hAnsi="Consolas" w:cs="Consolas"/>
-          <w:b/>
-          <w:color w:val="A31515"/>
-        </w:rPr>
-        <w:t>Binding</w:t>
-      </w:r>
-      <w:r>
-        <w:rPr>
-          <w:rFonts w:ascii="Consolas" w:hAnsi="Consolas" w:cs="Consolas"/>
-          <w:b/>
-          <w:color w:val="FF0000"/>
-        </w:rPr>
-        <w:t xml:space="preserve"> BrandNames</w:t>
-      </w:r>
-      <w:r>
-        <w:rPr>
-          <w:rFonts w:ascii="Consolas" w:hAnsi="Consolas" w:cs="Consolas"/>
-          <w:b/>
-          <w:color w:val="0000FF"/>
-        </w:rPr>
-        <w:t>}" /&gt;</w:t>
-      </w:r>
-    </w:p>
     <w:bookmarkEnd w:id="144"/>
-    <w:bookmarkEnd w:id="145"/>
     <w:p>
       <w:pPr>
         <w:rPr>
@@ -23572,8 +23570,8 @@
           <w:color w:val="000000"/>
         </w:rPr>
       </w:pPr>
-      <w:bookmarkStart w:id="146" w:name="OLE_LINK55"/>
-      <w:bookmarkStart w:id="147" w:name="OLE_LINK56"/>
+      <w:bookmarkStart w:id="145" w:name="OLE_LINK55"/>
+      <w:bookmarkStart w:id="146" w:name="OLE_LINK56"/>
       <w:r>
         <w:rPr>
           <w:rFonts w:ascii="Consolas" w:hAnsi="Consolas" w:cs="Consolas"/>
@@ -23711,8 +23709,8 @@
         <w:t>}"/&gt;</w:t>
       </w:r>
     </w:p>
+    <w:bookmarkEnd w:id="145"/>
     <w:bookmarkEnd w:id="146"/>
-    <w:bookmarkEnd w:id="147"/>
     <w:p>
       <w:pPr>
         <w:rPr>
@@ -23772,8 +23770,8 @@
           <w:color w:val="000000"/>
         </w:rPr>
       </w:pPr>
-      <w:bookmarkStart w:id="148" w:name="OLE_LINK57"/>
-      <w:bookmarkStart w:id="149" w:name="OLE_LINK58"/>
+      <w:bookmarkStart w:id="147" w:name="OLE_LINK57"/>
+      <w:bookmarkStart w:id="148" w:name="OLE_LINK58"/>
       <w:r>
         <w:rPr>
           <w:rFonts w:ascii="Consolas" w:hAnsi="Consolas" w:cs="Consolas"/>
@@ -24563,8 +24561,8 @@
         <w:t>}</w:t>
       </w:r>
     </w:p>
+    <w:bookmarkEnd w:id="147"/>
     <w:bookmarkEnd w:id="148"/>
-    <w:bookmarkEnd w:id="149"/>
     <w:p>
       <w:pPr>
         <w:rPr>
@@ -24843,8 +24841,8 @@
           <w:color w:val="000000"/>
         </w:rPr>
       </w:pPr>
-      <w:bookmarkStart w:id="150" w:name="OLE_LINK59"/>
-      <w:bookmarkStart w:id="151" w:name="OLE_LINK60"/>
+      <w:bookmarkStart w:id="149" w:name="OLE_LINK59"/>
+      <w:bookmarkStart w:id="150" w:name="OLE_LINK60"/>
       <w:r>
         <w:rPr>
           <w:rFonts w:ascii="Consolas" w:hAnsi="Consolas" w:cs="Consolas"/>
@@ -24855,8 +24853,8 @@
         <w:t>_brandNames.Add(_brand);</w:t>
       </w:r>
     </w:p>
+    <w:bookmarkEnd w:id="149"/>
     <w:bookmarkEnd w:id="150"/>
-    <w:bookmarkEnd w:id="151"/>
     <w:p>
       <w:pPr>
         <w:keepNext/>
@@ -25209,13 +25207,13 @@
         <w:pStyle w:val="Overskrift2"/>
         <w:ind w:left="0"/>
       </w:pPr>
-      <w:bookmarkStart w:id="152" w:name="_Toc510548910"/>
-      <w:bookmarkStart w:id="153" w:name="_Toc522010849"/>
+      <w:bookmarkStart w:id="151" w:name="_Toc510548910"/>
+      <w:bookmarkStart w:id="152" w:name="_Toc522010849"/>
       <w:r>
         <w:t>The ListView control – displaying items</w:t>
       </w:r>
+      <w:bookmarkEnd w:id="151"/>
       <w:bookmarkEnd w:id="152"/>
-      <w:bookmarkEnd w:id="153"/>
     </w:p>
     <w:p>
       <w:pPr>
@@ -25352,8 +25350,8 @@
           <w:color w:val="000000"/>
         </w:rPr>
       </w:pPr>
-      <w:bookmarkStart w:id="154" w:name="OLE_LINK219"/>
-      <w:bookmarkStart w:id="155" w:name="OLE_LINK220"/>
+      <w:bookmarkStart w:id="153" w:name="OLE_LINK219"/>
+      <w:bookmarkStart w:id="154" w:name="OLE_LINK220"/>
       <w:r>
         <w:rPr>
           <w:rFonts w:ascii="Consolas" w:hAnsi="Consolas" w:cs="Consolas"/>
@@ -25935,8 +25933,8 @@
         <w:t xml:space="preserve">        }</w:t>
       </w:r>
     </w:p>
+    <w:bookmarkEnd w:id="153"/>
     <w:bookmarkEnd w:id="154"/>
-    <w:bookmarkEnd w:id="155"/>
     <w:p>
       <w:pPr>
         <w:rPr>
@@ -25990,8 +25988,8 @@
           <w:b/>
         </w:rPr>
       </w:pPr>
-      <w:bookmarkStart w:id="156" w:name="OLE_LINK221"/>
-      <w:bookmarkStart w:id="157" w:name="OLE_LINK222"/>
+      <w:bookmarkStart w:id="155" w:name="OLE_LINK221"/>
+      <w:bookmarkStart w:id="156" w:name="OLE_LINK222"/>
       <w:r>
         <w:rPr>
           <w:rFonts w:ascii="Consolas" w:hAnsi="Consolas" w:cs="Consolas"/>
@@ -26048,8 +26046,8 @@
         </w:rPr>
         <w:t>}"/&gt;</w:t>
       </w:r>
+      <w:bookmarkEnd w:id="155"/>
       <w:bookmarkEnd w:id="156"/>
-      <w:bookmarkEnd w:id="157"/>
     </w:p>
     <w:p>
       <w:pPr>
@@ -26274,9 +26272,9 @@
           <w:color w:val="000000"/>
         </w:rPr>
       </w:pPr>
-      <w:bookmarkStart w:id="158" w:name="OLE_LINK61"/>
-      <w:bookmarkStart w:id="159" w:name="OLE_LINK62"/>
-      <w:bookmarkStart w:id="160" w:name="OLE_LINK224"/>
+      <w:bookmarkStart w:id="157" w:name="OLE_LINK61"/>
+      <w:bookmarkStart w:id="158" w:name="OLE_LINK62"/>
+      <w:bookmarkStart w:id="159" w:name="OLE_LINK224"/>
       <w:r>
         <w:rPr>
           <w:rFonts w:ascii="Consolas" w:hAnsi="Consolas" w:cs="Consolas"/>
@@ -26410,9 +26408,9 @@
         <w:t>}</w:t>
       </w:r>
     </w:p>
+    <w:bookmarkEnd w:id="157"/>
     <w:bookmarkEnd w:id="158"/>
     <w:bookmarkEnd w:id="159"/>
-    <w:bookmarkEnd w:id="160"/>
     <w:p>
       <w:pPr>
         <w:rPr>
@@ -26553,13 +26551,13 @@
         <w:pStyle w:val="Overskrift2"/>
         <w:ind w:left="0"/>
       </w:pPr>
-      <w:bookmarkStart w:id="161" w:name="_Toc510548911"/>
-      <w:bookmarkStart w:id="162" w:name="_Toc522010850"/>
+      <w:bookmarkStart w:id="160" w:name="_Toc510548911"/>
+      <w:bookmarkStart w:id="161" w:name="_Toc522010850"/>
       <w:r>
         <w:t>Defining a data template</w:t>
       </w:r>
+      <w:bookmarkEnd w:id="160"/>
       <w:bookmarkEnd w:id="161"/>
-      <w:bookmarkEnd w:id="162"/>
     </w:p>
     <w:p>
       <w:pPr>
@@ -26658,9 +26656,9 @@
           <w:color w:val="000000"/>
         </w:rPr>
       </w:pPr>
-      <w:bookmarkStart w:id="163" w:name="OLE_LINK63"/>
-      <w:bookmarkStart w:id="164" w:name="OLE_LINK64"/>
-      <w:bookmarkStart w:id="165" w:name="OLE_LINK225"/>
+      <w:bookmarkStart w:id="162" w:name="OLE_LINK63"/>
+      <w:bookmarkStart w:id="163" w:name="OLE_LINK64"/>
+      <w:bookmarkStart w:id="164" w:name="OLE_LINK225"/>
       <w:r>
         <w:rPr>
           <w:rFonts w:ascii="Consolas" w:hAnsi="Consolas" w:cs="Consolas"/>
@@ -26731,8 +26729,8 @@
           <w:color w:val="000000"/>
         </w:rPr>
       </w:pPr>
-      <w:bookmarkStart w:id="166" w:name="OLE_LINK243"/>
-      <w:bookmarkStart w:id="167" w:name="OLE_LINK244"/>
+      <w:bookmarkStart w:id="165" w:name="OLE_LINK243"/>
+      <w:bookmarkStart w:id="166" w:name="OLE_LINK244"/>
       <w:r>
         <w:rPr>
           <w:rFonts w:ascii="Consolas" w:hAnsi="Consolas" w:cs="Consolas"/>
@@ -26903,8 +26901,8 @@
         <w:t>&gt;</w:t>
       </w:r>
     </w:p>
+    <w:bookmarkEnd w:id="165"/>
     <w:bookmarkEnd w:id="166"/>
-    <w:bookmarkEnd w:id="167"/>
     <w:p>
       <w:pPr>
         <w:ind w:firstLine="720"/>
@@ -26937,9 +26935,9 @@
         <w:t>&gt;</w:t>
       </w:r>
     </w:p>
+    <w:bookmarkEnd w:id="162"/>
     <w:bookmarkEnd w:id="163"/>
     <w:bookmarkEnd w:id="164"/>
-    <w:bookmarkEnd w:id="165"/>
     <w:p>
       <w:pPr>
         <w:rPr>
@@ -27014,10 +27012,10 @@
           <w:color w:val="000000"/>
         </w:rPr>
       </w:pPr>
-      <w:bookmarkStart w:id="168" w:name="OLE_LINK65"/>
-      <w:bookmarkStart w:id="169" w:name="OLE_LINK66"/>
-      <w:bookmarkStart w:id="170" w:name="OLE_LINK226"/>
-      <w:bookmarkStart w:id="171" w:name="OLE_LINK245"/>
+      <w:bookmarkStart w:id="167" w:name="OLE_LINK65"/>
+      <w:bookmarkStart w:id="168" w:name="OLE_LINK66"/>
+      <w:bookmarkStart w:id="169" w:name="OLE_LINK226"/>
+      <w:bookmarkStart w:id="170" w:name="OLE_LINK245"/>
       <w:r>
         <w:rPr>
           <w:rFonts w:ascii="Consolas" w:hAnsi="Consolas" w:cs="Consolas"/>
@@ -27102,8 +27100,8 @@
           <w:color w:val="FF0000"/>
         </w:rPr>
       </w:pPr>
-      <w:bookmarkStart w:id="172" w:name="OLE_LINK13"/>
-      <w:bookmarkStart w:id="173" w:name="OLE_LINK14"/>
+      <w:bookmarkStart w:id="171" w:name="OLE_LINK13"/>
+      <w:bookmarkStart w:id="172" w:name="OLE_LINK14"/>
       <w:r>
         <w:rPr>
           <w:rFonts w:ascii="Consolas" w:hAnsi="Consolas" w:cs="Consolas"/>
@@ -27263,8 +27261,8 @@
         <w:t>}"/&gt;</w:t>
       </w:r>
     </w:p>
+    <w:bookmarkEnd w:id="171"/>
     <w:bookmarkEnd w:id="172"/>
-    <w:bookmarkEnd w:id="173"/>
     <w:p>
       <w:pPr>
         <w:widowControl/>
@@ -27341,10 +27339,10 @@
         <w:t>&gt;</w:t>
       </w:r>
     </w:p>
+    <w:bookmarkEnd w:id="167"/>
     <w:bookmarkEnd w:id="168"/>
     <w:bookmarkEnd w:id="169"/>
     <w:bookmarkEnd w:id="170"/>
-    <w:bookmarkEnd w:id="171"/>
     <w:p>
       <w:pPr>
         <w:rPr>
@@ -27569,8 +27567,8 @@
         </w:rPr>
         <w:t xml:space="preserve">DataTemplate </w:t>
       </w:r>
-      <w:bookmarkStart w:id="174" w:name="OLE_LINK15"/>
-      <w:bookmarkStart w:id="175" w:name="OLE_LINK16"/>
+      <w:bookmarkStart w:id="173" w:name="OLE_LINK15"/>
+      <w:bookmarkStart w:id="174" w:name="OLE_LINK16"/>
       <w:r>
         <w:rPr>
           <w:rFonts w:ascii="Consolas" w:hAnsi="Consolas" w:cs="Consolas"/>
@@ -27607,8 +27605,8 @@
         </w:rPr>
         <w:t>="local:Car</w:t>
       </w:r>
+      <w:bookmarkEnd w:id="173"/>
       <w:bookmarkEnd w:id="174"/>
-      <w:bookmarkEnd w:id="175"/>
       <w:r>
         <w:rPr>
           <w:rFonts w:ascii="Consolas" w:hAnsi="Consolas" w:cs="Consolas"/>
@@ -27972,13 +27970,13 @@
         <w:pStyle w:val="Overskrift2"/>
         <w:ind w:left="0"/>
       </w:pPr>
-      <w:bookmarkStart w:id="176" w:name="_Toc510548912"/>
-      <w:bookmarkStart w:id="177" w:name="_Toc522010851"/>
+      <w:bookmarkStart w:id="175" w:name="_Toc510548912"/>
+      <w:bookmarkStart w:id="176" w:name="_Toc522010851"/>
       <w:r>
         <w:t>The ListView control – binding to SelectedItem</w:t>
       </w:r>
+      <w:bookmarkEnd w:id="175"/>
       <w:bookmarkEnd w:id="176"/>
-      <w:bookmarkEnd w:id="177"/>
     </w:p>
     <w:p>
       <w:pPr>
@@ -28544,8 +28542,8 @@
           <w:color w:val="000000"/>
         </w:rPr>
       </w:pPr>
-      <w:bookmarkStart w:id="178" w:name="OLE_LINK229"/>
-      <w:bookmarkStart w:id="179" w:name="OLE_LINK230"/>
+      <w:bookmarkStart w:id="177" w:name="OLE_LINK229"/>
+      <w:bookmarkStart w:id="178" w:name="OLE_LINK230"/>
       <w:r>
         <w:rPr>
           <w:rFonts w:ascii="Consolas" w:hAnsi="Consolas" w:cs="Consolas"/>
@@ -29225,8 +29223,8 @@
           <w:color w:val="000000"/>
         </w:rPr>
       </w:pPr>
-      <w:bookmarkStart w:id="180" w:name="OLE_LINK248"/>
-      <w:bookmarkStart w:id="181" w:name="OLE_LINK249"/>
+      <w:bookmarkStart w:id="179" w:name="OLE_LINK248"/>
+      <w:bookmarkStart w:id="180" w:name="OLE_LINK249"/>
       <w:r>
         <w:rPr>
           <w:rFonts w:ascii="Consolas" w:hAnsi="Consolas" w:cs="Consolas"/>
@@ -29465,8 +29463,8 @@
           <w:color w:val="000000"/>
         </w:rPr>
       </w:pPr>
-      <w:bookmarkStart w:id="182" w:name="OLE_LINK246"/>
-      <w:bookmarkStart w:id="183" w:name="OLE_LINK247"/>
+      <w:bookmarkStart w:id="181" w:name="OLE_LINK246"/>
+      <w:bookmarkStart w:id="182" w:name="OLE_LINK247"/>
       <w:r>
         <w:rPr>
           <w:rFonts w:ascii="Consolas" w:hAnsi="Consolas" w:cs="Consolas"/>
@@ -29654,8 +29652,8 @@
         <w:t>&gt;</w:t>
       </w:r>
     </w:p>
+    <w:bookmarkEnd w:id="181"/>
     <w:bookmarkEnd w:id="182"/>
-    <w:bookmarkEnd w:id="183"/>
     <w:p>
       <w:pPr>
         <w:widowControl/>
@@ -30094,8 +30092,8 @@
         <w:t>&gt;</w:t>
       </w:r>
     </w:p>
+    <w:bookmarkEnd w:id="179"/>
     <w:bookmarkEnd w:id="180"/>
-    <w:bookmarkEnd w:id="181"/>
     <w:p>
       <w:pPr>
         <w:rPr>
@@ -30127,8 +30125,8 @@
         <w:t>&gt;</w:t>
       </w:r>
     </w:p>
+    <w:bookmarkEnd w:id="177"/>
     <w:bookmarkEnd w:id="178"/>
-    <w:bookmarkEnd w:id="179"/>
     <w:p>
       <w:pPr>
         <w:rPr>
@@ -30262,13 +30260,13 @@
         <w:pStyle w:val="Overskrift2"/>
         <w:ind w:left="0"/>
       </w:pPr>
-      <w:bookmarkStart w:id="184" w:name="_Toc510548913"/>
-      <w:bookmarkStart w:id="185" w:name="_Toc522010852"/>
+      <w:bookmarkStart w:id="183" w:name="_Toc510548913"/>
+      <w:bookmarkStart w:id="184" w:name="_Toc522010852"/>
       <w:r>
         <w:t>The GridView</w:t>
       </w:r>
+      <w:bookmarkEnd w:id="183"/>
       <w:bookmarkEnd w:id="184"/>
-      <w:bookmarkEnd w:id="185"/>
     </w:p>
     <w:p>
       <w:pPr>
@@ -31047,14 +31045,14 @@
         <w:pStyle w:val="Overskrift1"/>
         <w:ind w:left="0"/>
       </w:pPr>
-      <w:bookmarkStart w:id="186" w:name="_Toc510548914"/>
-      <w:bookmarkStart w:id="187" w:name="_Toc522010853"/>
+      <w:bookmarkStart w:id="185" w:name="_Toc510548914"/>
+      <w:bookmarkStart w:id="186" w:name="_Toc522010853"/>
       <w:r>
         <w:lastRenderedPageBreak/>
         <w:t>Commands</w:t>
       </w:r>
+      <w:bookmarkEnd w:id="185"/>
       <w:bookmarkEnd w:id="186"/>
-      <w:bookmarkEnd w:id="187"/>
     </w:p>
     <w:p>
       <w:pPr>
@@ -31122,13 +31120,13 @@
         <w:pStyle w:val="Overskrift2"/>
         <w:ind w:left="0"/>
       </w:pPr>
-      <w:bookmarkStart w:id="188" w:name="_Toc510548915"/>
-      <w:bookmarkStart w:id="189" w:name="_Toc522010854"/>
+      <w:bookmarkStart w:id="187" w:name="_Toc510548915"/>
+      <w:bookmarkStart w:id="188" w:name="_Toc522010854"/>
       <w:r>
         <w:t>Deleting a domain object</w:t>
       </w:r>
+      <w:bookmarkEnd w:id="187"/>
       <w:bookmarkEnd w:id="188"/>
-      <w:bookmarkEnd w:id="189"/>
     </w:p>
     <w:p>
       <w:pPr>
@@ -31263,8 +31261,8 @@
           <w:color w:val="000000"/>
         </w:rPr>
       </w:pPr>
-      <w:bookmarkStart w:id="190" w:name="OLE_LINK231"/>
-      <w:bookmarkStart w:id="191" w:name="OLE_LINK232"/>
+      <w:bookmarkStart w:id="189" w:name="OLE_LINK231"/>
+      <w:bookmarkStart w:id="190" w:name="OLE_LINK232"/>
       <w:r>
         <w:rPr>
           <w:rFonts w:ascii="Consolas" w:hAnsi="Consolas" w:cs="Consolas"/>
@@ -31298,8 +31296,8 @@
         <w:t xml:space="preserve"> _licensePlate;</w:t>
       </w:r>
     </w:p>
+    <w:bookmarkEnd w:id="189"/>
     <w:bookmarkEnd w:id="190"/>
-    <w:bookmarkEnd w:id="191"/>
     <w:p>
       <w:pPr>
         <w:widowControl/>
@@ -31799,8 +31797,8 @@
           <w:color w:val="000000"/>
         </w:rPr>
       </w:pPr>
-      <w:bookmarkStart w:id="192" w:name="OLE_LINK233"/>
-      <w:bookmarkStart w:id="193" w:name="OLE_LINK234"/>
+      <w:bookmarkStart w:id="191" w:name="OLE_LINK233"/>
+      <w:bookmarkStart w:id="192" w:name="OLE_LINK234"/>
       <w:r>
         <w:rPr>
           <w:rFonts w:ascii="Consolas" w:hAnsi="Consolas" w:cs="Consolas"/>
@@ -31892,8 +31890,8 @@
           <w:color w:val="000000"/>
         </w:rPr>
       </w:pPr>
-      <w:bookmarkStart w:id="194" w:name="OLE_LINK47"/>
-      <w:bookmarkStart w:id="195" w:name="OLE_LINK48"/>
+      <w:bookmarkStart w:id="193" w:name="OLE_LINK47"/>
+      <w:bookmarkStart w:id="194" w:name="OLE_LINK48"/>
       <w:r>
         <w:rPr>
           <w:rFonts w:ascii="Consolas" w:hAnsi="Consolas" w:cs="Consolas"/>
@@ -32156,8 +32154,8 @@
         <w:t>}</w:t>
       </w:r>
     </w:p>
+    <w:bookmarkEnd w:id="193"/>
     <w:bookmarkEnd w:id="194"/>
-    <w:bookmarkEnd w:id="195"/>
     <w:p>
       <w:pPr>
         <w:widowControl/>
@@ -32210,8 +32208,8 @@
         <w:t>}</w:t>
       </w:r>
     </w:p>
+    <w:bookmarkEnd w:id="191"/>
     <w:bookmarkEnd w:id="192"/>
-    <w:bookmarkEnd w:id="193"/>
     <w:p>
       <w:pPr>
         <w:ind w:firstLine="720"/>
@@ -32447,8 +32445,8 @@
           <w:color w:val="000000"/>
         </w:rPr>
       </w:pPr>
-      <w:bookmarkStart w:id="196" w:name="OLE_LINK235"/>
-      <w:bookmarkStart w:id="197" w:name="OLE_LINK236"/>
+      <w:bookmarkStart w:id="195" w:name="OLE_LINK235"/>
+      <w:bookmarkStart w:id="196" w:name="OLE_LINK236"/>
       <w:r>
         <w:rPr>
           <w:rFonts w:ascii="Consolas" w:hAnsi="Consolas" w:cs="Consolas"/>
@@ -32558,8 +32556,8 @@
         <w:t>}</w:t>
       </w:r>
     </w:p>
+    <w:bookmarkEnd w:id="195"/>
     <w:bookmarkEnd w:id="196"/>
-    <w:bookmarkEnd w:id="197"/>
     <w:p>
       <w:pPr>
         <w:rPr>
@@ -32980,8 +32978,8 @@
           <w:szCs w:val="28"/>
         </w:rPr>
       </w:pPr>
-      <w:bookmarkStart w:id="198" w:name="OLE_LINK19"/>
-      <w:bookmarkStart w:id="199" w:name="OLE_LINK20"/>
+      <w:bookmarkStart w:id="197" w:name="OLE_LINK19"/>
+      <w:bookmarkStart w:id="198" w:name="OLE_LINK20"/>
       <w:r>
         <w:rPr>
           <w:rFonts w:ascii="Consolas" w:hAnsi="Consolas" w:cs="Consolas"/>
@@ -32990,8 +32988,8 @@
         </w:rPr>
         <w:t>Delete(SelectedCar.LicensePlate);</w:t>
       </w:r>
+      <w:bookmarkEnd w:id="197"/>
       <w:bookmarkEnd w:id="198"/>
-      <w:bookmarkEnd w:id="199"/>
     </w:p>
     <w:p>
       <w:pPr>
@@ -33097,13 +33095,13 @@
         <w:pStyle w:val="Overskrift2"/>
         <w:ind w:left="0"/>
       </w:pPr>
-      <w:bookmarkStart w:id="200" w:name="_Toc510548916"/>
-      <w:bookmarkStart w:id="201" w:name="_Toc522010855"/>
+      <w:bookmarkStart w:id="199" w:name="_Toc510548916"/>
+      <w:bookmarkStart w:id="200" w:name="_Toc522010855"/>
       <w:r>
         <w:t>The ICommand interface</w:t>
       </w:r>
+      <w:bookmarkEnd w:id="199"/>
       <w:bookmarkEnd w:id="200"/>
-      <w:bookmarkEnd w:id="201"/>
     </w:p>
     <w:p>
       <w:pPr>
@@ -34044,9 +34042,9 @@
           <w:color w:val="000000"/>
         </w:rPr>
       </w:pPr>
-      <w:bookmarkStart w:id="202" w:name="OLE_LINK21"/>
-      <w:bookmarkStart w:id="203" w:name="OLE_LINK22"/>
-      <w:bookmarkStart w:id="204" w:name="OLE_LINK241"/>
+      <w:bookmarkStart w:id="201" w:name="OLE_LINK21"/>
+      <w:bookmarkStart w:id="202" w:name="OLE_LINK22"/>
+      <w:bookmarkStart w:id="203" w:name="OLE_LINK241"/>
       <w:r>
         <w:rPr>
           <w:rFonts w:ascii="Consolas" w:hAnsi="Consolas" w:cs="Consolas"/>
@@ -34141,9 +34139,9 @@
         <w:t>/&gt;</w:t>
       </w:r>
     </w:p>
+    <w:bookmarkEnd w:id="201"/>
     <w:bookmarkEnd w:id="202"/>
     <w:bookmarkEnd w:id="203"/>
-    <w:bookmarkEnd w:id="204"/>
     <w:p>
       <w:pPr>
         <w:rPr>
@@ -34444,8 +34442,8 @@
           <w:color w:val="000000"/>
         </w:rPr>
       </w:pPr>
-      <w:bookmarkStart w:id="205" w:name="OLE_LINK237"/>
-      <w:bookmarkStart w:id="206" w:name="OLE_LINK238"/>
+      <w:bookmarkStart w:id="204" w:name="OLE_LINK237"/>
+      <w:bookmarkStart w:id="205" w:name="OLE_LINK238"/>
       <w:r>
         <w:rPr>
           <w:rFonts w:ascii="Consolas" w:hAnsi="Consolas" w:cs="Consolas"/>
@@ -35075,8 +35073,8 @@
         <w:t>}</w:t>
       </w:r>
     </w:p>
+    <w:bookmarkEnd w:id="204"/>
     <w:bookmarkEnd w:id="205"/>
-    <w:bookmarkEnd w:id="206"/>
     <w:p>
       <w:pPr>
         <w:rPr>
@@ -35828,8 +35826,8 @@
           <w:b/>
         </w:rPr>
       </w:pPr>
-      <w:bookmarkStart w:id="207" w:name="OLE_LINK239"/>
-      <w:bookmarkStart w:id="208" w:name="OLE_LINK240"/>
+      <w:bookmarkStart w:id="206" w:name="OLE_LINK239"/>
+      <w:bookmarkStart w:id="207" w:name="OLE_LINK240"/>
       <w:r>
         <w:rPr>
           <w:rFonts w:ascii="Consolas" w:hAnsi="Consolas" w:cs="Consolas"/>
@@ -35863,8 +35861,8 @@
         <w:t xml:space="preserve"> _deleteCommand;</w:t>
       </w:r>
     </w:p>
+    <w:bookmarkEnd w:id="206"/>
     <w:bookmarkEnd w:id="207"/>
-    <w:bookmarkEnd w:id="208"/>
     <w:p>
       <w:pPr>
         <w:rPr>
@@ -36121,8 +36119,8 @@
           <w:color w:val="000000"/>
         </w:rPr>
       </w:pPr>
-      <w:bookmarkStart w:id="209" w:name="OLE_LINK67"/>
-      <w:bookmarkStart w:id="210" w:name="OLE_LINK68"/>
+      <w:bookmarkStart w:id="208" w:name="OLE_LINK67"/>
+      <w:bookmarkStart w:id="209" w:name="OLE_LINK68"/>
       <w:r>
         <w:rPr>
           <w:rFonts w:ascii="Consolas" w:hAnsi="Consolas" w:cs="Consolas"/>
@@ -36244,8 +36242,8 @@
         <w:t>}</w:t>
       </w:r>
     </w:p>
+    <w:bookmarkEnd w:id="208"/>
     <w:bookmarkEnd w:id="209"/>
-    <w:bookmarkEnd w:id="210"/>
     <w:p>
       <w:pPr>
         <w:rPr>
@@ -36786,9 +36784,9 @@
           <w:color w:val="000000"/>
         </w:rPr>
       </w:pPr>
-      <w:bookmarkStart w:id="211" w:name="OLE_LINK23"/>
-      <w:bookmarkStart w:id="212" w:name="OLE_LINK24"/>
-      <w:bookmarkStart w:id="213" w:name="OLE_LINK242"/>
+      <w:bookmarkStart w:id="210" w:name="OLE_LINK23"/>
+      <w:bookmarkStart w:id="211" w:name="OLE_LINK24"/>
+      <w:bookmarkStart w:id="212" w:name="OLE_LINK242"/>
       <w:r>
         <w:rPr>
           <w:rFonts w:ascii="Consolas" w:hAnsi="Consolas" w:cs="Consolas"/>
@@ -36916,9 +36914,9 @@
         <w:t>}</w:t>
       </w:r>
     </w:p>
+    <w:bookmarkEnd w:id="210"/>
     <w:bookmarkEnd w:id="211"/>
     <w:bookmarkEnd w:id="212"/>
-    <w:bookmarkEnd w:id="213"/>
     <w:p>
       <w:pPr>
         <w:rPr>
@@ -37058,8 +37056,8 @@
           <w:color w:val="000000"/>
         </w:rPr>
       </w:pPr>
-      <w:bookmarkStart w:id="214" w:name="OLE_LINK227"/>
-      <w:bookmarkStart w:id="215" w:name="OLE_LINK228"/>
+      <w:bookmarkStart w:id="213" w:name="OLE_LINK227"/>
+      <w:bookmarkStart w:id="214" w:name="OLE_LINK228"/>
       <w:r>
         <w:rPr>
           <w:rFonts w:ascii="Consolas" w:hAnsi="Consolas" w:cs="Consolas"/>
@@ -37292,8 +37290,8 @@
           <w:color w:val="000000"/>
         </w:rPr>
       </w:pPr>
-      <w:bookmarkStart w:id="216" w:name="OLE_LINK25"/>
-      <w:bookmarkStart w:id="217" w:name="OLE_LINK26"/>
+      <w:bookmarkStart w:id="215" w:name="OLE_LINK25"/>
+      <w:bookmarkStart w:id="216" w:name="OLE_LINK26"/>
       <w:r>
         <w:rPr>
           <w:rFonts w:ascii="Consolas" w:hAnsi="Consolas" w:cs="Consolas"/>
@@ -37304,8 +37302,8 @@
         <w:t>_deleteCommand.RaiseCanExecuteChanged();</w:t>
       </w:r>
     </w:p>
+    <w:bookmarkEnd w:id="215"/>
     <w:bookmarkEnd w:id="216"/>
-    <w:bookmarkEnd w:id="217"/>
     <w:p>
       <w:pPr>
         <w:keepNext/>
@@ -37348,8 +37346,8 @@
         <w:t>}</w:t>
       </w:r>
     </w:p>
+    <w:bookmarkEnd w:id="213"/>
     <w:bookmarkEnd w:id="214"/>
-    <w:bookmarkEnd w:id="215"/>
     <w:p>
       <w:pPr>
         <w:rPr>
@@ -38287,12 +38285,12 @@
         <w:pStyle w:val="Overskrift1"/>
         <w:ind w:left="0"/>
       </w:pPr>
-      <w:bookmarkStart w:id="218" w:name="_Toc522010856"/>
+      <w:bookmarkStart w:id="217" w:name="_Toc522010856"/>
       <w:r>
         <w:lastRenderedPageBreak/>
         <w:t>Exercises</w:t>
       </w:r>
-      <w:bookmarkEnd w:id="218"/>
+      <w:bookmarkEnd w:id="217"/>
     </w:p>
     <w:p>
       <w:pPr>
@@ -38384,8 +38382,8 @@
                 <w:lang w:eastAsia="da-DK"/>
               </w:rPr>
             </w:pPr>
-            <w:bookmarkStart w:id="219" w:name="_Toc510676396"/>
-            <w:bookmarkStart w:id="220" w:name="_Toc522010857"/>
+            <w:bookmarkStart w:id="218" w:name="_Toc510676396"/>
+            <w:bookmarkStart w:id="219" w:name="_Toc522010857"/>
             <w:r>
               <w:rPr>
                 <w:lang w:eastAsia="da-DK"/>
@@ -38398,8 +38396,8 @@
               </w:rPr>
               <w:t>.1.0</w:t>
             </w:r>
+            <w:bookmarkEnd w:id="218"/>
             <w:bookmarkEnd w:id="219"/>
-            <w:bookmarkEnd w:id="220"/>
           </w:p>
           <w:p>
             <w:pPr>
@@ -39226,8 +39224,8 @@
                 <w:lang w:eastAsia="da-DK"/>
               </w:rPr>
             </w:pPr>
-            <w:bookmarkStart w:id="221" w:name="_Toc510676397"/>
-            <w:bookmarkStart w:id="222" w:name="_Toc522010858"/>
+            <w:bookmarkStart w:id="220" w:name="_Toc510676397"/>
+            <w:bookmarkStart w:id="221" w:name="_Toc522010858"/>
             <w:r>
               <w:rPr>
                 <w:lang w:eastAsia="da-DK"/>
@@ -39240,8 +39238,8 @@
               </w:rPr>
               <w:t>.1.1</w:t>
             </w:r>
+            <w:bookmarkEnd w:id="220"/>
             <w:bookmarkEnd w:id="221"/>
-            <w:bookmarkEnd w:id="222"/>
           </w:p>
           <w:p>
             <w:pPr>
@@ -39951,8 +39949,8 @@
                 <w:lang w:eastAsia="da-DK"/>
               </w:rPr>
             </w:pPr>
-            <w:bookmarkStart w:id="223" w:name="_Toc510676398"/>
-            <w:bookmarkStart w:id="224" w:name="_Toc522010859"/>
+            <w:bookmarkStart w:id="222" w:name="_Toc510676398"/>
+            <w:bookmarkStart w:id="223" w:name="_Toc522010859"/>
             <w:r>
               <w:rPr>
                 <w:lang w:eastAsia="da-DK"/>
@@ -39965,8 +39963,8 @@
               </w:rPr>
               <w:t>.1.2</w:t>
             </w:r>
+            <w:bookmarkEnd w:id="222"/>
             <w:bookmarkEnd w:id="223"/>
-            <w:bookmarkEnd w:id="224"/>
           </w:p>
           <w:p>
             <w:pPr>
@@ -40938,8 +40936,8 @@
                 <w:lang w:eastAsia="da-DK"/>
               </w:rPr>
             </w:pPr>
-            <w:bookmarkStart w:id="225" w:name="_Toc510676399"/>
-            <w:bookmarkStart w:id="226" w:name="_Toc522010860"/>
+            <w:bookmarkStart w:id="224" w:name="_Toc510676399"/>
+            <w:bookmarkStart w:id="225" w:name="_Toc522010860"/>
             <w:r>
               <w:rPr>
                 <w:lang w:eastAsia="da-DK"/>
@@ -40952,8 +40950,8 @@
               </w:rPr>
               <w:t>.1.3</w:t>
             </w:r>
+            <w:bookmarkEnd w:id="224"/>
             <w:bookmarkEnd w:id="225"/>
-            <w:bookmarkEnd w:id="226"/>
           </w:p>
           <w:p>
             <w:pPr>
@@ -41979,8 +41977,8 @@
                 <w:lang w:eastAsia="da-DK"/>
               </w:rPr>
             </w:pPr>
-            <w:bookmarkStart w:id="227" w:name="_Toc510676400"/>
-            <w:bookmarkStart w:id="228" w:name="_Toc522010861"/>
+            <w:bookmarkStart w:id="226" w:name="_Toc510676400"/>
+            <w:bookmarkStart w:id="227" w:name="_Toc522010861"/>
             <w:r>
               <w:rPr>
                 <w:lang w:eastAsia="da-DK"/>
@@ -41993,8 +41991,8 @@
               </w:rPr>
               <w:t>.1.4</w:t>
             </w:r>
+            <w:bookmarkEnd w:id="226"/>
             <w:bookmarkEnd w:id="227"/>
-            <w:bookmarkEnd w:id="228"/>
           </w:p>
           <w:p>
             <w:pPr>
@@ -42719,8 +42717,8 @@
                 <w:lang w:eastAsia="da-DK"/>
               </w:rPr>
             </w:pPr>
-            <w:bookmarkStart w:id="229" w:name="_Toc510676401"/>
-            <w:bookmarkStart w:id="230" w:name="_Toc522010862"/>
+            <w:bookmarkStart w:id="228" w:name="_Toc510676401"/>
+            <w:bookmarkStart w:id="229" w:name="_Toc522010862"/>
             <w:r>
               <w:rPr>
                 <w:lang w:eastAsia="da-DK"/>
@@ -42733,8 +42731,8 @@
               </w:rPr>
               <w:t>.1.5</w:t>
             </w:r>
+            <w:bookmarkEnd w:id="228"/>
             <w:bookmarkEnd w:id="229"/>
-            <w:bookmarkEnd w:id="230"/>
           </w:p>
           <w:p>
             <w:pPr>
@@ -43492,8 +43490,8 @@
                 <w:lang w:eastAsia="da-DK"/>
               </w:rPr>
             </w:pPr>
-            <w:bookmarkStart w:id="231" w:name="_Toc510676403"/>
-            <w:bookmarkStart w:id="232" w:name="_Toc522010863"/>
+            <w:bookmarkStart w:id="230" w:name="_Toc510676403"/>
+            <w:bookmarkStart w:id="231" w:name="_Toc522010863"/>
             <w:r>
               <w:rPr>
                 <w:lang w:eastAsia="da-DK"/>
@@ -43506,8 +43504,8 @@
               </w:rPr>
               <w:t>.1.6</w:t>
             </w:r>
+            <w:bookmarkEnd w:id="230"/>
             <w:bookmarkEnd w:id="231"/>
-            <w:bookmarkEnd w:id="232"/>
           </w:p>
           <w:p>
             <w:pPr>
@@ -43590,8 +43588,10 @@
                 <w:szCs w:val="24"/>
                 <w:lang w:eastAsia="da-DK"/>
               </w:rPr>
-              <w:t>ExamAdmV16a</w:t>
+              <w:t>ExamAdmV16</w:t>
             </w:r>
+            <w:bookmarkStart w:id="232" w:name="_GoBack"/>
+            <w:bookmarkEnd w:id="232"/>
           </w:p>
           <w:p>
             <w:pPr>
@@ -46463,7 +46463,7 @@
             <w:noProof/>
             <w:lang w:val="da-DK"/>
           </w:rPr>
-          <w:t>22</w:t>
+          <w:t>52</w:t>
         </w:r>
         <w:r>
           <w:fldChar w:fldCharType="end"/>
@@ -51299,7 +51299,7 @@
 </file>
 
 <file path=customXml/itemProps2.xml><?xml version="1.0" encoding="utf-8"?>
-<ds:datastoreItem xmlns:ds="http://schemas.openxmlformats.org/officeDocument/2006/customXml" ds:itemID="{36E73863-21C0-4D58-9F17-6086EA551F5B}">
+<ds:datastoreItem xmlns:ds="http://schemas.openxmlformats.org/officeDocument/2006/customXml" ds:itemID="{F40E94DC-E182-4D8D-AE6D-F2F91E964E24}">
   <ds:schemaRefs>
     <ds:schemaRef ds:uri="http://schemas.openxmlformats.org/officeDocument/2006/bibliography"/>
   </ds:schemaRefs>

</xml_diff>